<commit_message>
Add Enable to d flip flop and counter9_0 and 5_0
Tested in ActiveHDL
</commit_message>
<xml_diff>
--- a/Documentatie_Masina_de_spalat.docx
+++ b/Documentatie_Masina_de_spalat.docx
@@ -4123,7 +4123,25 @@
           <w:szCs w:val="28"/>
           <w:lang w:val="ro-RO"/>
         </w:rPr>
-        <w:t>Deoarece avem selecția modului de spălare pe 3 biți, asta înseamnă că putem avea 7 programe diferite</w:t>
+        <w:t xml:space="preserve">Deoarece avem selecția modului de spălare pe 3 biți, asta înseamnă că putem avea </w:t>
+      </w:r>
+      <w:r>
+        <w:rPr>
+          <w:rFonts w:ascii="Times New Roman" w:hAnsi="Times New Roman"/>
+          <w:sz w:val="28"/>
+          <w:szCs w:val="28"/>
+          <w:lang w:val="ro-RO"/>
+        </w:rPr>
+        <w:t>8</w:t>
+      </w:r>
+      <w:r>
+        <w:rPr>
+          <w:rFonts w:ascii="Times New Roman" w:hAnsi="Times New Roman"/>
+          <w:sz w:val="28"/>
+          <w:szCs w:val="28"/>
+          <w:lang w:val="ro-RO"/>
+        </w:rPr>
+        <w:t xml:space="preserve"> programe diferite</w:t>
       </w:r>
       <w:r>
         <w:rPr>
@@ -4176,7 +4194,52 @@
           <w:szCs w:val="28"/>
           <w:lang w:val="ro-RO"/>
         </w:rPr>
-        <w:t>ga un mod prestabilit</w:t>
+        <w:t xml:space="preserve">ga </w:t>
+      </w:r>
+      <w:r>
+        <w:rPr>
+          <w:rFonts w:ascii="Times New Roman" w:hAnsi="Times New Roman"/>
+          <w:sz w:val="28"/>
+          <w:szCs w:val="28"/>
+          <w:lang w:val="ro-RO"/>
+        </w:rPr>
+        <w:t xml:space="preserve">2 </w:t>
+      </w:r>
+      <w:r>
+        <w:rPr>
+          <w:rFonts w:ascii="Times New Roman" w:hAnsi="Times New Roman"/>
+          <w:sz w:val="28"/>
+          <w:szCs w:val="28"/>
+          <w:lang w:val="ro-RO"/>
+        </w:rPr>
+        <w:t>mod</w:t>
+      </w:r>
+      <w:r>
+        <w:rPr>
+          <w:rFonts w:ascii="Times New Roman" w:hAnsi="Times New Roman"/>
+          <w:sz w:val="28"/>
+          <w:szCs w:val="28"/>
+          <w:lang w:val="ro-RO"/>
+        </w:rPr>
+        <w:t>uri</w:t>
+      </w:r>
+      <w:r>
+        <w:rPr>
+          <w:rFonts w:ascii="Times New Roman" w:hAnsi="Times New Roman"/>
+          <w:sz w:val="28"/>
+          <w:szCs w:val="28"/>
+          <w:lang w:val="ro-RO"/>
+        </w:rPr>
+        <w:t xml:space="preserve"> prestabilit</w:t>
+      </w:r>
+      <w:r>
+        <w:rPr>
+          <w:rFonts w:ascii="Times New Roman" w:hAnsi="Times New Roman"/>
+          <w:sz w:val="28"/>
+          <w:szCs w:val="28"/>
+          <w:lang w:val="ro-RO"/>
+        </w:rPr>
+        <w:t>e</w:t>
       </w:r>
       <w:r>
         <w:rPr>
@@ -6706,6 +6769,7 @@
   <w:style w:type="character" w:default="1" w:styleId="DefaultParagraphFont">
     <w:name w:val="Default Paragraph Font"/>
     <w:uiPriority w:val="1"/>
+    <w:semiHidden/>
     <w:unhideWhenUsed/>
   </w:style>
   <w:style w:type="table" w:default="1" w:styleId="TableNormal">

</xml_diff>

<commit_message>
Add TODOs in the documentation
</commit_message>
<xml_diff>
--- a/Documentatie_Masina_de_spalat.docx
+++ b/Documentatie_Masina_de_spalat.docx
@@ -1,6 +1,6 @@
 
 <file path=word/document.xml><?xml version="1.0" encoding="utf-8"?>
-<w:document xmlns:wpc="http://schemas.microsoft.com/office/word/2010/wordprocessingCanvas" xmlns:cx="http://schemas.microsoft.com/office/drawing/2014/chartex" xmlns:cx1="http://schemas.microsoft.com/office/drawing/2015/9/8/chartex" xmlns:cx2="http://schemas.microsoft.com/office/drawing/2015/10/21/chartex" xmlns:cx3="http://schemas.microsoft.com/office/drawing/2016/5/9/chartex" xmlns:cx4="http://schemas.microsoft.com/office/drawing/2016/5/10/chartex" xmlns:cx5="http://schemas.microsoft.com/office/drawing/2016/5/11/chartex" xmlns:cx6="http://schemas.microsoft.com/office/drawing/2016/5/12/chartex" xmlns:cx7="http://schemas.microsoft.com/office/drawing/2016/5/13/chartex" xmlns:cx8="http://schemas.microsoft.com/office/drawing/2016/5/14/chartex" xmlns:mc="http://schemas.openxmlformats.org/markup-compatibility/2006" xmlns:aink="http://schemas.microsoft.com/office/drawing/2016/ink" xmlns:am3d="http://schemas.microsoft.com/office/drawing/2017/model3d" xmlns:o="urn:schemas-microsoft-com:office:office" xmlns:oel="http://schemas.microsoft.com/office/2019/extlst" xmlns:r="http://schemas.openxmlformats.org/officeDocument/2006/relationships" xmlns:m="http://schemas.openxmlformats.org/officeDocument/2006/math" xmlns:v="urn:schemas-microsoft-com:vml" xmlns:wp14="http://schemas.microsoft.com/office/word/2010/wordprocessingDrawing" xmlns:wp="http://schemas.openxmlformats.org/drawingml/2006/wordprocessingDrawing" xmlns:w10="urn:schemas-microsoft-com:office:word" xmlns:w="http://schemas.openxmlformats.org/wordprocessingml/2006/main" xmlns:w14="http://schemas.microsoft.com/office/word/2010/wordml" xmlns:w15="http://schemas.microsoft.com/office/word/2012/wordml" xmlns:w16cex="http://schemas.microsoft.com/office/word/2018/wordml/cex" xmlns:w16cid="http://schemas.microsoft.com/office/word/2016/wordml/cid" xmlns:w16="http://schemas.microsoft.com/office/word/2018/wordml" xmlns:w16sdtdh="http://schemas.microsoft.com/office/word/2020/wordml/sdtdatahash" xmlns:w16se="http://schemas.microsoft.com/office/word/2015/wordml/symex" xmlns:wpg="http://schemas.microsoft.com/office/word/2010/wordprocessingGroup" xmlns:wpi="http://schemas.microsoft.com/office/word/2010/wordprocessingInk" xmlns:wne="http://schemas.microsoft.com/office/word/2006/wordml" xmlns:wps="http://schemas.microsoft.com/office/word/2010/wordprocessingShape" mc:Ignorable="w14 w15 w16se w16cid w16 w16cex w16sdtdh wp14">
+<w:document xmlns:wpc="http://schemas.microsoft.com/office/word/2010/wordprocessingCanvas" xmlns:cx="http://schemas.microsoft.com/office/drawing/2014/chartex" xmlns:cx1="http://schemas.microsoft.com/office/drawing/2015/9/8/chartex" xmlns:cx2="http://schemas.microsoft.com/office/drawing/2015/10/21/chartex" xmlns:cx3="http://schemas.microsoft.com/office/drawing/2016/5/9/chartex" xmlns:cx4="http://schemas.microsoft.com/office/drawing/2016/5/10/chartex" xmlns:cx5="http://schemas.microsoft.com/office/drawing/2016/5/11/chartex" xmlns:cx6="http://schemas.microsoft.com/office/drawing/2016/5/12/chartex" xmlns:cx7="http://schemas.microsoft.com/office/drawing/2016/5/13/chartex" xmlns:cx8="http://schemas.microsoft.com/office/drawing/2016/5/14/chartex" xmlns:mc="http://schemas.openxmlformats.org/markup-compatibility/2006" xmlns:aink="http://schemas.microsoft.com/office/drawing/2016/ink" xmlns:am3d="http://schemas.microsoft.com/office/drawing/2017/model3d" xmlns:o="urn:schemas-microsoft-com:office:office" xmlns:r="http://schemas.openxmlformats.org/officeDocument/2006/relationships" xmlns:m="http://schemas.openxmlformats.org/officeDocument/2006/math" xmlns:v="urn:schemas-microsoft-com:vml" xmlns:wp14="http://schemas.microsoft.com/office/word/2010/wordprocessingDrawing" xmlns:wp="http://schemas.openxmlformats.org/drawingml/2006/wordprocessingDrawing" xmlns:w10="urn:schemas-microsoft-com:office:word" xmlns:w="http://schemas.openxmlformats.org/wordprocessingml/2006/main" xmlns:w14="http://schemas.microsoft.com/office/word/2010/wordml" xmlns:w15="http://schemas.microsoft.com/office/word/2012/wordml" xmlns:w16cex="http://schemas.microsoft.com/office/word/2018/wordml/cex" xmlns:w16cid="http://schemas.microsoft.com/office/word/2016/wordml/cid" xmlns:w16="http://schemas.microsoft.com/office/word/2018/wordml" xmlns:w16sdtdh="http://schemas.microsoft.com/office/word/2020/wordml/sdtdatahash" xmlns:w16se="http://schemas.microsoft.com/office/word/2015/wordml/symex" xmlns:wpg="http://schemas.microsoft.com/office/word/2010/wordprocessingGroup" xmlns:wpi="http://schemas.microsoft.com/office/word/2010/wordprocessingInk" xmlns:wne="http://schemas.microsoft.com/office/word/2006/wordml" xmlns:wps="http://schemas.microsoft.com/office/word/2010/wordprocessingShape" mc:Ignorable="w14 w15 w16se w16cid w16 w16cex w16sdtdh wp14">
   <w:body>
     <w:p>
       <w:pPr>
@@ -1112,27 +1112,7 @@
           <w:szCs w:val="24"/>
           <w:lang w:val="ro-RO"/>
         </w:rPr>
-        <w:t xml:space="preserve">În modul manual, se pot seta: temperatura (30°C, 40°C, 60°C sau 90°C); viteza (800, 1000, 1200 </w:t>
-      </w:r>
-      <w:proofErr w:type="spellStart"/>
-      <w:r>
-        <w:rPr>
-          <w:rFonts w:ascii="Times New Roman" w:hAnsi="Times New Roman"/>
-          <w:sz w:val="24"/>
-          <w:szCs w:val="24"/>
-          <w:lang w:val="ro-RO"/>
-        </w:rPr>
-        <w:t>rotaţii</w:t>
-      </w:r>
-      <w:proofErr w:type="spellEnd"/>
-      <w:r>
-        <w:rPr>
-          <w:rFonts w:ascii="Times New Roman" w:hAnsi="Times New Roman"/>
-          <w:sz w:val="24"/>
-          <w:szCs w:val="24"/>
-          <w:lang w:val="ro-RO"/>
-        </w:rPr>
-        <w:t xml:space="preserve">/minut); selectare / anulare prespălare, clătire suplimentară. Timpul rulării programului depinde de temperatura selectată (apa vine cu o temperatură de 15°C și se încălzește 1°C în 2 secunde) și de funcția selectată (prespălare - aceeași metodă ca și spălarea principală, </w:t>
+        <w:t xml:space="preserve">În modul manual, se pot seta: temperatura (30°C, 40°C, 60°C sau 90°C); viteza (800, 1000, 1200 rotaţii/minut); selectare / anulare prespălare, clătire suplimentară. Timpul rulării programului depinde de temperatura selectată (apa vine cu o temperatură de 15°C și se încălzește 1°C în 2 secunde) și de funcția selectată (prespălare - aceeași metodă ca și spălarea principală, </w:t>
       </w:r>
       <w:r>
         <w:rPr>
@@ -1645,7 +1625,6 @@
         </w:rPr>
         <w:t xml:space="preserve">iuni de utilizare. Prin intrarea </w:t>
       </w:r>
-      <w:proofErr w:type="spellStart"/>
       <w:r>
         <w:rPr>
           <w:rFonts w:ascii="Times New Roman" w:hAnsi="Times New Roman"/>
@@ -1657,7 +1636,6 @@
         </w:rPr>
         <w:t>sel</w:t>
       </w:r>
-      <w:proofErr w:type="spellEnd"/>
       <w:r>
         <w:rPr>
           <w:rFonts w:ascii="Times New Roman" w:hAnsi="Times New Roman"/>
@@ -1692,19 +1670,8 @@
           <w:szCs w:val="24"/>
           <w:lang w:val="ro-RO"/>
         </w:rPr>
-        <w:t xml:space="preserve">lare prestabilite, folosind </w:t>
-      </w:r>
-      <w:proofErr w:type="spellStart"/>
-      <w:r>
-        <w:rPr>
-          <w:rFonts w:ascii="Times New Roman" w:hAnsi="Times New Roman"/>
-          <w:sz w:val="24"/>
-          <w:szCs w:val="24"/>
-          <w:lang w:val="ro-RO"/>
-        </w:rPr>
-        <w:t>switch</w:t>
-      </w:r>
-      <w:proofErr w:type="spellEnd"/>
+        <w:t>lare prestabilite, folosind switch</w:t>
+      </w:r>
       <w:r>
         <w:rPr>
           <w:rFonts w:ascii="Times New Roman" w:hAnsi="Times New Roman"/>
@@ -1739,19 +1706,8 @@
           <w:szCs w:val="24"/>
           <w:lang w:val="ro-RO"/>
         </w:rPr>
-        <w:t xml:space="preserve">. Este nevoie de 3 </w:t>
-      </w:r>
-      <w:proofErr w:type="spellStart"/>
-      <w:r>
-        <w:rPr>
-          <w:rFonts w:ascii="Times New Roman" w:hAnsi="Times New Roman"/>
-          <w:sz w:val="24"/>
-          <w:szCs w:val="24"/>
-          <w:lang w:val="ro-RO"/>
-        </w:rPr>
-        <w:t>switch</w:t>
-      </w:r>
-      <w:proofErr w:type="spellEnd"/>
+        <w:t>. Este nevoie de 3 switch</w:t>
+      </w:r>
       <w:r>
         <w:rPr>
           <w:rFonts w:ascii="Times New Roman" w:hAnsi="Times New Roman"/>
@@ -2006,7 +1962,6 @@
         </w:rPr>
         <w:t xml:space="preserve"> </w:t>
       </w:r>
-      <w:proofErr w:type="spellStart"/>
       <w:r>
         <w:rPr>
           <w:rFonts w:ascii="Times New Roman" w:hAnsi="Times New Roman"/>
@@ -2018,7 +1973,6 @@
         </w:rPr>
         <w:t>temp</w:t>
       </w:r>
-      <w:proofErr w:type="spellEnd"/>
       <w:r>
         <w:rPr>
           <w:rFonts w:ascii="Times New Roman" w:hAnsi="Times New Roman"/>
@@ -2572,14 +2526,16 @@
           <w:rFonts w:ascii="Times New Roman" w:hAnsi="Times New Roman"/>
           <w:sz w:val="24"/>
           <w:szCs w:val="24"/>
-          <w:lang w:val="ro-RO"/>
-        </w:rPr>
-      </w:pPr>
-      <w:r>
-        <w:rPr>
-          <w:rFonts w:ascii="Times New Roman" w:hAnsi="Times New Roman"/>
-          <w:sz w:val="24"/>
-          <w:szCs w:val="24"/>
+          <w:highlight w:val="yellow"/>
+          <w:lang w:val="ro-RO"/>
+        </w:rPr>
+      </w:pPr>
+      <w:r>
+        <w:rPr>
+          <w:rFonts w:ascii="Times New Roman" w:hAnsi="Times New Roman"/>
+          <w:sz w:val="24"/>
+          <w:szCs w:val="24"/>
+          <w:highlight w:val="yellow"/>
           <w:lang w:val="ro-RO"/>
         </w:rPr>
         <w:t>Numărător</w:t>
@@ -2589,39 +2545,62 @@
           <w:rFonts w:ascii="Times New Roman" w:hAnsi="Times New Roman"/>
           <w:sz w:val="24"/>
           <w:szCs w:val="24"/>
-          <w:lang w:val="ro-RO"/>
-        </w:rPr>
-        <w:t xml:space="preserve"> 20 minute TIMER20</w:t>
-      </w:r>
-      <w:r>
-        <w:rPr>
-          <w:rFonts w:ascii="Times New Roman" w:hAnsi="Times New Roman"/>
-          <w:sz w:val="24"/>
-          <w:szCs w:val="24"/>
-          <w:lang w:val="ro-RO"/>
-        </w:rPr>
-        <w:t xml:space="preserve"> (T20)</w:t>
-      </w:r>
-    </w:p>
-    <w:p>
-      <w:pPr>
-        <w:rPr>
-          <w:rFonts w:ascii="Times New Roman" w:hAnsi="Times New Roman"/>
-          <w:sz w:val="24"/>
-          <w:szCs w:val="24"/>
-          <w:lang w:val="ro-RO"/>
-        </w:rPr>
-      </w:pPr>
-      <w:r>
-        <w:rPr>
-          <w:noProof/>
+          <w:highlight w:val="yellow"/>
+          <w:lang w:val="ro-RO"/>
+        </w:rPr>
+        <w:t xml:space="preserve"> </w:t>
+      </w:r>
+      <w:r>
+        <w:rPr>
+          <w:rFonts w:ascii="Times New Roman" w:hAnsi="Times New Roman"/>
+          <w:sz w:val="24"/>
+          <w:szCs w:val="24"/>
+          <w:highlight w:val="yellow"/>
+          <w:lang w:val="ro-RO"/>
+        </w:rPr>
+        <w:t xml:space="preserve">modulo N, numărând de la 0 la </w:t>
+      </w:r>
+      <w:r>
+        <w:rPr>
+          <w:rFonts w:ascii="Times New Roman" w:hAnsi="Times New Roman"/>
+          <w:sz w:val="24"/>
+          <w:szCs w:val="24"/>
+          <w:highlight w:val="yellow"/>
+        </w:rPr>
+        <w:t>N-1</w:t>
+      </w:r>
+      <w:r>
+        <w:rPr>
+          <w:rFonts w:ascii="Times New Roman" w:hAnsi="Times New Roman"/>
+          <w:sz w:val="24"/>
+          <w:szCs w:val="24"/>
+          <w:highlight w:val="yellow"/>
+          <w:lang w:val="ro-RO"/>
+        </w:rPr>
+        <w:t xml:space="preserve"> (TIMER_GENERIC)</w:t>
+      </w:r>
+    </w:p>
+    <w:p>
+      <w:pPr>
+        <w:rPr>
+          <w:rFonts w:ascii="Times New Roman" w:hAnsi="Times New Roman"/>
+          <w:sz w:val="24"/>
+          <w:szCs w:val="24"/>
+          <w:lang w:val="ro-RO"/>
+        </w:rPr>
+      </w:pPr>
+      <w:r>
+        <w:rPr>
+          <w:rFonts w:ascii="Times New Roman" w:hAnsi="Times New Roman"/>
+          <w:sz w:val="24"/>
+          <w:szCs w:val="24"/>
           <w:lang w:val="ro-RO"/>
         </w:rPr>
         <w:drawing>
-          <wp:inline distT="0" distB="0" distL="0" distR="0" wp14:anchorId="2EC883DA" wp14:editId="5D77015C">
-            <wp:extent cx="4505325" cy="1371600"/>
-            <wp:effectExtent l="0" t="0" r="9525" b="0"/>
-            <wp:docPr id="17" name="Imagine 17" descr="O imagine care conține text&#10;&#10;Descriere generată automat"/>
+          <wp:inline distT="0" distB="0" distL="0" distR="0" wp14:anchorId="0687C507" wp14:editId="2842DB8F">
+            <wp:extent cx="2719388" cy="1388747"/>
+            <wp:effectExtent l="0" t="0" r="5080" b="1905"/>
+            <wp:docPr id="4" name="Picture 4"/>
             <wp:cNvGraphicFramePr>
               <a:graphicFrameLocks xmlns:a="http://schemas.openxmlformats.org/drawingml/2006/main" noChangeAspect="1"/>
             </wp:cNvGraphicFramePr>
@@ -2629,7 +2608,7 @@
               <a:graphicData uri="http://schemas.openxmlformats.org/drawingml/2006/picture">
                 <pic:pic xmlns:pic="http://schemas.openxmlformats.org/drawingml/2006/picture">
                   <pic:nvPicPr>
-                    <pic:cNvPr id="17" name="Imagine 17" descr="O imagine care conține text&#10;&#10;Descriere generată automat"/>
+                    <pic:cNvPr id="1" name=""/>
                     <pic:cNvPicPr/>
                   </pic:nvPicPr>
                   <pic:blipFill>
@@ -2641,7 +2620,7 @@
                   <pic:spPr>
                     <a:xfrm>
                       <a:off x="0" y="0"/>
-                      <a:ext cx="4505325" cy="1371600"/>
+                      <a:ext cx="2744537" cy="1401590"/>
                     </a:xfrm>
                     <a:prstGeom prst="rect">
                       <a:avLst/>
@@ -2685,68 +2664,120 @@
           <w:rFonts w:ascii="Times New Roman" w:hAnsi="Times New Roman"/>
           <w:sz w:val="24"/>
           <w:szCs w:val="24"/>
-          <w:lang w:val="ro-RO"/>
-        </w:rPr>
-      </w:pPr>
-      <w:r>
-        <w:rPr>
-          <w:rFonts w:ascii="Times New Roman" w:hAnsi="Times New Roman"/>
-          <w:sz w:val="24"/>
-          <w:szCs w:val="24"/>
-          <w:lang w:val="ro-RO"/>
-        </w:rPr>
-        <w:t>Numărător</w:t>
-      </w:r>
-      <w:r>
-        <w:rPr>
-          <w:rFonts w:ascii="Times New Roman" w:hAnsi="Times New Roman"/>
-          <w:sz w:val="24"/>
-          <w:szCs w:val="24"/>
-          <w:lang w:val="ro-RO"/>
-        </w:rPr>
-        <w:t xml:space="preserve"> 10 minute TIMER10</w:t>
-      </w:r>
-      <w:r>
-        <w:rPr>
-          <w:rFonts w:ascii="Times New Roman" w:hAnsi="Times New Roman"/>
-          <w:sz w:val="24"/>
-          <w:szCs w:val="24"/>
-          <w:lang w:val="ro-RO"/>
-        </w:rPr>
-        <w:t xml:space="preserve"> (</w:t>
-      </w:r>
-      <w:r>
-        <w:rPr>
-          <w:rFonts w:ascii="Times New Roman" w:hAnsi="Times New Roman"/>
-          <w:sz w:val="24"/>
-          <w:szCs w:val="24"/>
-          <w:lang w:val="ro-RO"/>
-        </w:rPr>
-        <w:t>T10)</w:t>
-      </w:r>
-    </w:p>
-    <w:p>
-      <w:pPr>
-        <w:rPr>
-          <w:rFonts w:ascii="Times New Roman" w:hAnsi="Times New Roman"/>
-          <w:sz w:val="24"/>
-          <w:szCs w:val="24"/>
-          <w:lang w:val="ro-RO"/>
-        </w:rPr>
-      </w:pPr>
-      <w:r>
-        <w:rPr>
-          <w:rFonts w:ascii="Times New Roman" w:hAnsi="Times New Roman"/>
+          <w:highlight w:val="yellow"/>
+          <w:lang w:val="ro-RO"/>
+        </w:rPr>
+      </w:pPr>
+      <w:r>
+        <w:rPr>
+          <w:rFonts w:ascii="Times New Roman" w:hAnsi="Times New Roman"/>
+          <w:sz w:val="24"/>
+          <w:szCs w:val="24"/>
+          <w:highlight w:val="yellow"/>
+          <w:lang w:val="ro-RO"/>
+        </w:rPr>
+        <w:t>Divizor de frecven</w:t>
+      </w:r>
+      <w:r>
+        <w:rPr>
+          <w:rFonts w:ascii="Times New Roman" w:hAnsi="Times New Roman"/>
+          <w:sz w:val="24"/>
+          <w:szCs w:val="24"/>
+          <w:highlight w:val="yellow"/>
+          <w:lang w:val="ro-RO"/>
+        </w:rPr>
+        <w:t>ță</w:t>
+      </w:r>
+      <w:r>
+        <w:rPr>
+          <w:rFonts w:ascii="Times New Roman" w:hAnsi="Times New Roman"/>
+          <w:sz w:val="24"/>
+          <w:szCs w:val="24"/>
+          <w:highlight w:val="yellow"/>
+          <w:lang w:val="ro-RO"/>
+        </w:rPr>
+        <w:t xml:space="preserve"> la</w:t>
+      </w:r>
+      <w:r>
+        <w:rPr>
+          <w:rFonts w:ascii="Times New Roman" w:hAnsi="Times New Roman"/>
+          <w:sz w:val="24"/>
+          <w:szCs w:val="24"/>
+          <w:highlight w:val="yellow"/>
+          <w:lang w:val="ro-RO"/>
+        </w:rPr>
+        <w:t xml:space="preserve"> </w:t>
+      </w:r>
+      <w:r>
+        <w:rPr>
+          <w:rFonts w:ascii="Times New Roman" w:hAnsi="Times New Roman"/>
+          <w:sz w:val="24"/>
+          <w:szCs w:val="24"/>
+          <w:highlight w:val="yellow"/>
+          <w:lang w:val="ro-RO"/>
+        </w:rPr>
+        <w:t>1 minut în proiect</w:t>
+      </w:r>
+      <w:r>
+        <w:rPr>
+          <w:rFonts w:ascii="Times New Roman" w:hAnsi="Times New Roman"/>
+          <w:sz w:val="24"/>
+          <w:szCs w:val="24"/>
+          <w:highlight w:val="yellow"/>
+          <w:lang w:val="ro-RO"/>
+        </w:rPr>
+        <w:t>, adică 1 secundă reală</w:t>
+      </w:r>
+      <w:r>
+        <w:rPr>
+          <w:rFonts w:ascii="Times New Roman" w:hAnsi="Times New Roman"/>
+          <w:sz w:val="24"/>
+          <w:szCs w:val="24"/>
+          <w:highlight w:val="yellow"/>
+          <w:lang w:val="ro-RO"/>
+        </w:rPr>
+        <w:t xml:space="preserve"> </w:t>
+      </w:r>
+      <w:r>
+        <w:rPr>
+          <w:rFonts w:ascii="Times New Roman" w:hAnsi="Times New Roman"/>
+          <w:sz w:val="24"/>
+          <w:szCs w:val="24"/>
+          <w:highlight w:val="yellow"/>
+          <w:lang w:val="ro-RO"/>
+        </w:rPr>
+        <w:t>(CLK_1HZ)</w:t>
+      </w:r>
+      <w:r>
+        <w:rPr>
           <w:noProof/>
+          <w:lang w:val="ro-RO"/>
+        </w:rPr>
+        <w:t xml:space="preserve"> </w:t>
+      </w:r>
+    </w:p>
+    <w:p>
+      <w:pPr>
+        <w:rPr>
+          <w:rFonts w:ascii="Times New Roman" w:hAnsi="Times New Roman"/>
+          <w:sz w:val="24"/>
+          <w:szCs w:val="24"/>
+          <w:highlight w:val="yellow"/>
+          <w:lang w:val="ro-RO"/>
+        </w:rPr>
+      </w:pPr>
+      <w:r>
+        <w:rPr>
+          <w:rFonts w:ascii="Times New Roman" w:hAnsi="Times New Roman"/>
           <w:sz w:val="24"/>
           <w:szCs w:val="24"/>
           <w:lang w:val="ro-RO"/>
         </w:rPr>
         <w:drawing>
-          <wp:inline distT="0" distB="0" distL="0" distR="0" wp14:anchorId="181F9105" wp14:editId="5DBD39CE">
-            <wp:extent cx="3933825" cy="1277867"/>
+          <wp:inline distT="0" distB="0" distL="0" distR="0" wp14:anchorId="6AE3F2F5" wp14:editId="70A541E2">
+            <wp:extent cx="3147033" cy="838200"/>
             <wp:effectExtent l="0" t="0" r="0" b="0"/>
-            <wp:docPr id="5" name="Picture 5"/>
+            <wp:docPr id="21" name="Picture 21"/>
             <wp:cNvGraphicFramePr>
               <a:graphicFrameLocks xmlns:a="http://schemas.openxmlformats.org/drawingml/2006/main" noChangeAspect="1"/>
             </wp:cNvGraphicFramePr>
@@ -2766,7 +2797,7 @@
                   <pic:spPr>
                     <a:xfrm>
                       <a:off x="0" y="0"/>
-                      <a:ext cx="3939635" cy="1279754"/>
+                      <a:ext cx="3184262" cy="848116"/>
                     </a:xfrm>
                     <a:prstGeom prst="rect">
                       <a:avLst/>
@@ -2790,59 +2821,42 @@
           <w:rFonts w:ascii="Times New Roman" w:hAnsi="Times New Roman"/>
           <w:sz w:val="24"/>
           <w:szCs w:val="24"/>
-          <w:lang w:val="ro-RO"/>
-        </w:rPr>
-      </w:pPr>
-      <w:r>
-        <w:rPr>
-          <w:rFonts w:ascii="Times New Roman" w:hAnsi="Times New Roman"/>
-          <w:sz w:val="24"/>
-          <w:szCs w:val="24"/>
-          <w:lang w:val="ro-RO"/>
-        </w:rPr>
-        <w:t>Numărător</w:t>
-      </w:r>
-      <w:r>
-        <w:rPr>
-          <w:rFonts w:ascii="Times New Roman" w:hAnsi="Times New Roman"/>
-          <w:sz w:val="24"/>
-          <w:szCs w:val="24"/>
-          <w:lang w:val="ro-RO"/>
-        </w:rPr>
-        <w:t xml:space="preserve"> 1minut TIMER1</w:t>
-      </w:r>
-      <w:r>
-        <w:rPr>
-          <w:rFonts w:ascii="Times New Roman" w:hAnsi="Times New Roman"/>
-          <w:sz w:val="24"/>
-          <w:szCs w:val="24"/>
-          <w:lang w:val="ro-RO"/>
-        </w:rPr>
-        <w:t xml:space="preserve"> (T1)</w:t>
-      </w:r>
-    </w:p>
-    <w:p>
-      <w:pPr>
-        <w:rPr>
-          <w:rFonts w:ascii="Times New Roman" w:hAnsi="Times New Roman"/>
-          <w:sz w:val="24"/>
-          <w:szCs w:val="24"/>
-          <w:lang w:val="ro-RO"/>
-        </w:rPr>
-      </w:pPr>
-      <w:r>
-        <w:rPr>
-          <w:rFonts w:ascii="Times New Roman" w:hAnsi="Times New Roman"/>
-          <w:noProof/>
+          <w:highlight w:val="yellow"/>
+          <w:lang w:val="ro-RO"/>
+        </w:rPr>
+      </w:pPr>
+      <w:r>
+        <w:rPr>
+          <w:rFonts w:ascii="Times New Roman" w:hAnsi="Times New Roman"/>
+          <w:sz w:val="24"/>
+          <w:szCs w:val="24"/>
+          <w:highlight w:val="yellow"/>
+          <w:lang w:val="ro-RO"/>
+        </w:rPr>
+        <w:t>Divizor de frecvență la 1 secundă în proiect, adică 1/60 secunde reale (CLK_60Hz)</w:t>
+      </w:r>
+    </w:p>
+    <w:p>
+      <w:pPr>
+        <w:rPr>
+          <w:rFonts w:ascii="Times New Roman" w:hAnsi="Times New Roman"/>
+          <w:sz w:val="24"/>
+          <w:szCs w:val="24"/>
+          <w:lang w:val="ro-RO"/>
+        </w:rPr>
+      </w:pPr>
+      <w:r>
+        <w:rPr>
+          <w:rFonts w:ascii="Times New Roman" w:hAnsi="Times New Roman"/>
           <w:sz w:val="24"/>
           <w:szCs w:val="24"/>
           <w:lang w:val="ro-RO"/>
         </w:rPr>
         <w:drawing>
-          <wp:inline distT="0" distB="0" distL="0" distR="0" wp14:anchorId="2CEDD4AE" wp14:editId="765D7067">
-            <wp:extent cx="3924300" cy="1243676"/>
-            <wp:effectExtent l="0" t="0" r="0" b="0"/>
-            <wp:docPr id="6" name="Picture 6"/>
+          <wp:inline distT="0" distB="0" distL="0" distR="0" wp14:anchorId="5C43338D" wp14:editId="3D31E4F9">
+            <wp:extent cx="3128963" cy="868488"/>
+            <wp:effectExtent l="0" t="0" r="0" b="8255"/>
+            <wp:docPr id="14" name="Picture 14"/>
             <wp:cNvGraphicFramePr>
               <a:graphicFrameLocks xmlns:a="http://schemas.openxmlformats.org/drawingml/2006/main" noChangeAspect="1"/>
             </wp:cNvGraphicFramePr>
@@ -2862,7 +2876,7 @@
                   <pic:spPr>
                     <a:xfrm>
                       <a:off x="0" y="0"/>
-                      <a:ext cx="3936063" cy="1247404"/>
+                      <a:ext cx="3159130" cy="876861"/>
                     </a:xfrm>
                     <a:prstGeom prst="rect">
                       <a:avLst/>
@@ -2896,25 +2910,7 @@
           <w:szCs w:val="24"/>
           <w:lang w:val="ro-RO"/>
         </w:rPr>
-        <w:t>Numărător</w:t>
-      </w:r>
-      <w:r>
-        <w:rPr>
-          <w:rFonts w:ascii="Times New Roman" w:hAnsi="Times New Roman"/>
-          <w:sz w:val="24"/>
-          <w:szCs w:val="24"/>
-          <w:lang w:val="ro-RO"/>
-        </w:rPr>
-        <w:t xml:space="preserve"> 2sec </w:t>
-      </w:r>
-      <w:r>
-        <w:rPr>
-          <w:rFonts w:ascii="Times New Roman" w:hAnsi="Times New Roman"/>
-          <w:sz w:val="24"/>
-          <w:szCs w:val="24"/>
-          <w:lang w:val="ro-RO"/>
-        </w:rPr>
-        <w:t>TIMER2s (T2s)</w:t>
+        <w:t>Sumator timp</w:t>
       </w:r>
     </w:p>
     <w:p>
@@ -2929,13 +2925,12 @@
       <w:r>
         <w:rPr>
           <w:noProof/>
-          <w:lang w:val="ro-RO"/>
         </w:rPr>
         <w:drawing>
-          <wp:inline distT="0" distB="0" distL="0" distR="0" wp14:anchorId="71DB52D8" wp14:editId="121BE063">
-            <wp:extent cx="3962400" cy="1318121"/>
-            <wp:effectExtent l="0" t="0" r="0" b="0"/>
-            <wp:docPr id="13" name="Imagine 13"/>
+          <wp:inline distT="0" distB="0" distL="0" distR="0" wp14:anchorId="4ECACF05" wp14:editId="5574D87E">
+            <wp:extent cx="3571875" cy="1619250"/>
+            <wp:effectExtent l="0" t="0" r="9525" b="0"/>
+            <wp:docPr id="3" name="Imagine 3"/>
             <wp:cNvGraphicFramePr>
               <a:graphicFrameLocks xmlns:a="http://schemas.openxmlformats.org/drawingml/2006/main" noChangeAspect="1"/>
             </wp:cNvGraphicFramePr>
@@ -2955,7 +2950,7 @@
                   <pic:spPr>
                     <a:xfrm>
                       <a:off x="0" y="0"/>
-                      <a:ext cx="3983463" cy="1325128"/>
+                      <a:ext cx="3571875" cy="1619250"/>
                     </a:xfrm>
                     <a:prstGeom prst="rect">
                       <a:avLst/>
@@ -2989,55 +2984,31 @@
           <w:szCs w:val="24"/>
           <w:lang w:val="ro-RO"/>
         </w:rPr>
-        <w:t>Divizor de frecven</w:t>
-      </w:r>
-      <w:r>
-        <w:rPr>
-          <w:rFonts w:ascii="Times New Roman" w:hAnsi="Times New Roman"/>
-          <w:sz w:val="24"/>
-          <w:szCs w:val="24"/>
-          <w:lang w:val="ro-RO"/>
-        </w:rPr>
-        <w:t>ță</w:t>
-      </w:r>
-      <w:r>
-        <w:rPr>
-          <w:rFonts w:ascii="Times New Roman" w:hAnsi="Times New Roman"/>
-          <w:sz w:val="24"/>
-          <w:szCs w:val="24"/>
-          <w:lang w:val="ro-RO"/>
-        </w:rPr>
-        <w:t xml:space="preserve"> la 1sec</w:t>
-      </w:r>
-      <w:r>
-        <w:rPr>
-          <w:rFonts w:ascii="Times New Roman" w:hAnsi="Times New Roman"/>
-          <w:sz w:val="24"/>
-          <w:szCs w:val="24"/>
-          <w:lang w:val="ro-RO"/>
-        </w:rPr>
-        <w:t xml:space="preserve"> (CLK_1HZ)</w:t>
-      </w:r>
-    </w:p>
-    <w:p>
-      <w:pPr>
-        <w:rPr>
-          <w:rFonts w:ascii="Times New Roman" w:hAnsi="Times New Roman"/>
-          <w:sz w:val="24"/>
-          <w:szCs w:val="24"/>
-          <w:lang w:val="ro-RO"/>
-        </w:rPr>
-      </w:pPr>
-      <w:r>
-        <w:rPr>
+        <w:t>Senzor de temperatură S_TEMP (TS)</w:t>
+      </w:r>
+    </w:p>
+    <w:p>
+      <w:pPr>
+        <w:rPr>
+          <w:rFonts w:ascii="Times New Roman" w:hAnsi="Times New Roman"/>
+          <w:sz w:val="24"/>
+          <w:szCs w:val="24"/>
+          <w:lang w:val="ro-RO"/>
+        </w:rPr>
+      </w:pPr>
+      <w:r>
+        <w:rPr>
+          <w:rFonts w:ascii="Times New Roman" w:hAnsi="Times New Roman"/>
           <w:noProof/>
+          <w:sz w:val="24"/>
+          <w:szCs w:val="24"/>
           <w:lang w:val="ro-RO"/>
         </w:rPr>
         <w:drawing>
-          <wp:inline distT="0" distB="0" distL="0" distR="0" wp14:anchorId="396DE245" wp14:editId="1CB6D04B">
-            <wp:extent cx="3676650" cy="1263594"/>
-            <wp:effectExtent l="0" t="0" r="0" b="0"/>
-            <wp:docPr id="9" name="Picture 9" descr="Shape, rectangle&#10;&#10;Description automatically generated"/>
+          <wp:inline distT="0" distB="0" distL="0" distR="0" wp14:anchorId="31B82EB9" wp14:editId="01E53678">
+            <wp:extent cx="2610214" cy="962159"/>
+            <wp:effectExtent l="0" t="0" r="0" b="9525"/>
+            <wp:docPr id="7" name="Picture 7"/>
             <wp:cNvGraphicFramePr>
               <a:graphicFrameLocks xmlns:a="http://schemas.openxmlformats.org/drawingml/2006/main" noChangeAspect="1"/>
             </wp:cNvGraphicFramePr>
@@ -3045,7 +3016,7 @@
               <a:graphicData uri="http://schemas.openxmlformats.org/drawingml/2006/picture">
                 <pic:pic xmlns:pic="http://schemas.openxmlformats.org/drawingml/2006/picture">
                   <pic:nvPicPr>
-                    <pic:cNvPr id="9" name="Picture 9" descr="Shape, rectangle&#10;&#10;Description automatically generated"/>
+                    <pic:cNvPr id="1" name=""/>
                     <pic:cNvPicPr/>
                   </pic:nvPicPr>
                   <pic:blipFill>
@@ -3057,7 +3028,7 @@
                   <pic:spPr>
                     <a:xfrm>
                       <a:off x="0" y="0"/>
-                      <a:ext cx="3690987" cy="1268521"/>
+                      <a:ext cx="2610214" cy="962159"/>
                     </a:xfrm>
                     <a:prstGeom prst="rect">
                       <a:avLst/>
@@ -3074,8 +3045,8 @@
       <w:pPr>
         <w:pStyle w:val="ListParagraph"/>
         <w:numPr>
-          <w:ilvl w:val="0"/>
-          <w:numId w:val="5"/>
+          <w:ilvl w:val="1"/>
+          <w:numId w:val="2"/>
         </w:numPr>
         <w:rPr>
           <w:rFonts w:ascii="Times New Roman" w:hAnsi="Times New Roman"/>
@@ -3091,28 +3062,58 @@
           <w:szCs w:val="24"/>
           <w:lang w:val="ro-RO"/>
         </w:rPr>
-        <w:t>Sumator timp</w:t>
-      </w:r>
-    </w:p>
-    <w:p>
-      <w:pPr>
-        <w:rPr>
-          <w:rFonts w:ascii="Times New Roman" w:hAnsi="Times New Roman"/>
-          <w:sz w:val="24"/>
-          <w:szCs w:val="24"/>
-          <w:lang w:val="ro-RO"/>
-        </w:rPr>
-      </w:pPr>
-      <w:r>
-        <w:rPr>
+        <w:t>Î</w:t>
+      </w:r>
+      <w:r>
+        <w:rPr>
+          <w:rFonts w:ascii="Times New Roman" w:hAnsi="Times New Roman"/>
+          <w:sz w:val="24"/>
+          <w:szCs w:val="24"/>
+          <w:lang w:val="ro-RO"/>
+        </w:rPr>
+        <w:t>nc</w:t>
+      </w:r>
+      <w:r>
+        <w:rPr>
+          <w:rFonts w:ascii="Times New Roman" w:hAnsi="Times New Roman"/>
+          <w:sz w:val="24"/>
+          <w:szCs w:val="24"/>
+          <w:lang w:val="ro-RO"/>
+        </w:rPr>
+        <w:t>ă</w:t>
+      </w:r>
+      <w:r>
+        <w:rPr>
+          <w:rFonts w:ascii="Times New Roman" w:hAnsi="Times New Roman"/>
+          <w:sz w:val="24"/>
+          <w:szCs w:val="24"/>
+          <w:lang w:val="ro-RO"/>
+        </w:rPr>
+        <w:t>lzitor HEATER (HEAT)</w:t>
+      </w:r>
+    </w:p>
+    <w:p>
+      <w:pPr>
+        <w:rPr>
+          <w:rFonts w:ascii="Times New Roman" w:hAnsi="Times New Roman"/>
+          <w:sz w:val="24"/>
+          <w:szCs w:val="24"/>
+          <w:lang w:val="ro-RO"/>
+        </w:rPr>
+      </w:pPr>
+      <w:r>
+        <w:rPr>
+          <w:rFonts w:ascii="Times New Roman" w:hAnsi="Times New Roman"/>
           <w:noProof/>
-        </w:rPr>
-        <w:lastRenderedPageBreak/>
+          <w:sz w:val="24"/>
+          <w:szCs w:val="24"/>
+          <w:lang w:val="ro-RO"/>
+        </w:rPr>
         <w:drawing>
-          <wp:inline distT="0" distB="0" distL="0" distR="0" wp14:anchorId="4ECACF05" wp14:editId="5574D87E">
-            <wp:extent cx="3571875" cy="1619250"/>
-            <wp:effectExtent l="0" t="0" r="9525" b="0"/>
-            <wp:docPr id="3" name="Imagine 3"/>
+          <wp:inline distT="0" distB="0" distL="0" distR="0" wp14:anchorId="5EEF2B8C" wp14:editId="18667A98">
+            <wp:extent cx="2753109" cy="971686"/>
+            <wp:effectExtent l="0" t="0" r="0" b="0"/>
+            <wp:docPr id="10" name="Picture 10"/>
             <wp:cNvGraphicFramePr>
               <a:graphicFrameLocks xmlns:a="http://schemas.openxmlformats.org/drawingml/2006/main" noChangeAspect="1"/>
             </wp:cNvGraphicFramePr>
@@ -3132,7 +3133,7 @@
                   <pic:spPr>
                     <a:xfrm>
                       <a:off x="0" y="0"/>
-                      <a:ext cx="3571875" cy="1619250"/>
+                      <a:ext cx="2753109" cy="971686"/>
                     </a:xfrm>
                     <a:prstGeom prst="rect">
                       <a:avLst/>
@@ -3149,8 +3150,8 @@
       <w:pPr>
         <w:pStyle w:val="ListParagraph"/>
         <w:numPr>
-          <w:ilvl w:val="0"/>
-          <w:numId w:val="5"/>
+          <w:ilvl w:val="1"/>
+          <w:numId w:val="2"/>
         </w:numPr>
         <w:rPr>
           <w:rFonts w:ascii="Times New Roman" w:hAnsi="Times New Roman"/>
@@ -3166,7 +3167,35 @@
           <w:szCs w:val="24"/>
           <w:lang w:val="ro-RO"/>
         </w:rPr>
-        <w:t>Senzor de temperatură S_TEMP (TS)</w:t>
+        <w:lastRenderedPageBreak/>
+        <w:t>Memorie ROM pentru temperatur</w:t>
+      </w:r>
+      <w:r>
+        <w:rPr>
+          <w:rFonts w:ascii="Times New Roman" w:hAnsi="Times New Roman"/>
+          <w:sz w:val="24"/>
+          <w:szCs w:val="24"/>
+          <w:lang w:val="ro-RO"/>
+        </w:rPr>
+        <w:t>ă</w:t>
+      </w:r>
+      <w:r>
+        <w:rPr>
+          <w:rFonts w:ascii="Times New Roman" w:hAnsi="Times New Roman"/>
+          <w:sz w:val="24"/>
+          <w:szCs w:val="24"/>
+          <w:lang w:val="ro-RO"/>
+        </w:rPr>
+        <w:t xml:space="preserve"> ROM_TEMP</w:t>
+      </w:r>
+      <w:r>
+        <w:rPr>
+          <w:rFonts w:ascii="Times New Roman" w:hAnsi="Times New Roman"/>
+          <w:sz w:val="24"/>
+          <w:szCs w:val="24"/>
+          <w:lang w:val="ro-RO"/>
+        </w:rPr>
+        <w:t xml:space="preserve"> (T_ROM)</w:t>
       </w:r>
     </w:p>
     <w:p>
@@ -3187,10 +3216,10 @@
           <w:lang w:val="ro-RO"/>
         </w:rPr>
         <w:drawing>
-          <wp:inline distT="0" distB="0" distL="0" distR="0" wp14:anchorId="31B82EB9" wp14:editId="01E53678">
-            <wp:extent cx="2610214" cy="962159"/>
-            <wp:effectExtent l="0" t="0" r="0" b="9525"/>
-            <wp:docPr id="7" name="Picture 7"/>
+          <wp:inline distT="0" distB="0" distL="0" distR="0" wp14:anchorId="292AE0B9" wp14:editId="6CFBE628">
+            <wp:extent cx="2972215" cy="1409897"/>
+            <wp:effectExtent l="0" t="0" r="0" b="0"/>
+            <wp:docPr id="11" name="Picture 11"/>
             <wp:cNvGraphicFramePr>
               <a:graphicFrameLocks xmlns:a="http://schemas.openxmlformats.org/drawingml/2006/main" noChangeAspect="1"/>
             </wp:cNvGraphicFramePr>
@@ -3210,7 +3239,7 @@
                   <pic:spPr>
                     <a:xfrm>
                       <a:off x="0" y="0"/>
-                      <a:ext cx="2610214" cy="962159"/>
+                      <a:ext cx="2972215" cy="1409897"/>
                     </a:xfrm>
                     <a:prstGeom prst="rect">
                       <a:avLst/>
@@ -3227,8 +3256,8 @@
       <w:pPr>
         <w:pStyle w:val="ListParagraph"/>
         <w:numPr>
-          <w:ilvl w:val="0"/>
-          <w:numId w:val="5"/>
+          <w:ilvl w:val="1"/>
+          <w:numId w:val="2"/>
         </w:numPr>
         <w:rPr>
           <w:rFonts w:ascii="Times New Roman" w:hAnsi="Times New Roman"/>
@@ -3244,16 +3273,7 @@
           <w:szCs w:val="24"/>
           <w:lang w:val="ro-RO"/>
         </w:rPr>
-        <w:t>Î</w:t>
-      </w:r>
-      <w:r>
-        <w:rPr>
-          <w:rFonts w:ascii="Times New Roman" w:hAnsi="Times New Roman"/>
-          <w:sz w:val="24"/>
-          <w:szCs w:val="24"/>
-          <w:lang w:val="ro-RO"/>
-        </w:rPr>
-        <w:t>nc</w:t>
+        <w:t>Memorie ROM pentru vitez</w:t>
       </w:r>
       <w:r>
         <w:rPr>
@@ -3271,7 +3291,16 @@
           <w:szCs w:val="24"/>
           <w:lang w:val="ro-RO"/>
         </w:rPr>
-        <w:t>lzitor HEATER (HEAT)</w:t>
+        <w:t xml:space="preserve"> ROM_VIT</w:t>
+      </w:r>
+      <w:r>
+        <w:rPr>
+          <w:rFonts w:ascii="Times New Roman" w:hAnsi="Times New Roman"/>
+          <w:sz w:val="24"/>
+          <w:szCs w:val="24"/>
+          <w:lang w:val="ro-RO"/>
+        </w:rPr>
+        <w:t xml:space="preserve"> (V_ROM)</w:t>
       </w:r>
     </w:p>
     <w:p>
@@ -3292,10 +3321,10 @@
           <w:lang w:val="ro-RO"/>
         </w:rPr>
         <w:drawing>
-          <wp:inline distT="0" distB="0" distL="0" distR="0" wp14:anchorId="5EEF2B8C" wp14:editId="18667A98">
-            <wp:extent cx="2753109" cy="971686"/>
-            <wp:effectExtent l="0" t="0" r="0" b="0"/>
-            <wp:docPr id="10" name="Picture 10"/>
+          <wp:inline distT="0" distB="0" distL="0" distR="0" wp14:anchorId="6113E9C6" wp14:editId="53FC42E5">
+            <wp:extent cx="3096057" cy="1381318"/>
+            <wp:effectExtent l="0" t="0" r="0" b="9525"/>
+            <wp:docPr id="12" name="Picture 12"/>
             <wp:cNvGraphicFramePr>
               <a:graphicFrameLocks xmlns:a="http://schemas.openxmlformats.org/drawingml/2006/main" noChangeAspect="1"/>
             </wp:cNvGraphicFramePr>
@@ -3315,217 +3344,6 @@
                   <pic:spPr>
                     <a:xfrm>
                       <a:off x="0" y="0"/>
-                      <a:ext cx="2753109" cy="971686"/>
-                    </a:xfrm>
-                    <a:prstGeom prst="rect">
-                      <a:avLst/>
-                    </a:prstGeom>
-                  </pic:spPr>
-                </pic:pic>
-              </a:graphicData>
-            </a:graphic>
-          </wp:inline>
-        </w:drawing>
-      </w:r>
-    </w:p>
-    <w:p>
-      <w:pPr>
-        <w:pStyle w:val="ListParagraph"/>
-        <w:numPr>
-          <w:ilvl w:val="0"/>
-          <w:numId w:val="5"/>
-        </w:numPr>
-        <w:rPr>
-          <w:rFonts w:ascii="Times New Roman" w:hAnsi="Times New Roman"/>
-          <w:sz w:val="24"/>
-          <w:szCs w:val="24"/>
-          <w:lang w:val="ro-RO"/>
-        </w:rPr>
-      </w:pPr>
-      <w:r>
-        <w:rPr>
-          <w:rFonts w:ascii="Times New Roman" w:hAnsi="Times New Roman"/>
-          <w:sz w:val="24"/>
-          <w:szCs w:val="24"/>
-          <w:lang w:val="ro-RO"/>
-        </w:rPr>
-        <w:t>Memorie ROM pentru temperatur</w:t>
-      </w:r>
-      <w:r>
-        <w:rPr>
-          <w:rFonts w:ascii="Times New Roman" w:hAnsi="Times New Roman"/>
-          <w:sz w:val="24"/>
-          <w:szCs w:val="24"/>
-          <w:lang w:val="ro-RO"/>
-        </w:rPr>
-        <w:t>ă</w:t>
-      </w:r>
-      <w:r>
-        <w:rPr>
-          <w:rFonts w:ascii="Times New Roman" w:hAnsi="Times New Roman"/>
-          <w:sz w:val="24"/>
-          <w:szCs w:val="24"/>
-          <w:lang w:val="ro-RO"/>
-        </w:rPr>
-        <w:t xml:space="preserve"> ROM_TEMP</w:t>
-      </w:r>
-      <w:r>
-        <w:rPr>
-          <w:rFonts w:ascii="Times New Roman" w:hAnsi="Times New Roman"/>
-          <w:sz w:val="24"/>
-          <w:szCs w:val="24"/>
-          <w:lang w:val="ro-RO"/>
-        </w:rPr>
-        <w:t xml:space="preserve"> (T_ROM)</w:t>
-      </w:r>
-    </w:p>
-    <w:p>
-      <w:pPr>
-        <w:rPr>
-          <w:rFonts w:ascii="Times New Roman" w:hAnsi="Times New Roman"/>
-          <w:sz w:val="24"/>
-          <w:szCs w:val="24"/>
-          <w:lang w:val="ro-RO"/>
-        </w:rPr>
-      </w:pPr>
-      <w:r>
-        <w:rPr>
-          <w:rFonts w:ascii="Times New Roman" w:hAnsi="Times New Roman"/>
-          <w:noProof/>
-          <w:sz w:val="24"/>
-          <w:szCs w:val="24"/>
-          <w:lang w:val="ro-RO"/>
-        </w:rPr>
-        <w:drawing>
-          <wp:inline distT="0" distB="0" distL="0" distR="0" wp14:anchorId="292AE0B9" wp14:editId="6CFBE628">
-            <wp:extent cx="2972215" cy="1409897"/>
-            <wp:effectExtent l="0" t="0" r="0" b="0"/>
-            <wp:docPr id="11" name="Picture 11"/>
-            <wp:cNvGraphicFramePr>
-              <a:graphicFrameLocks xmlns:a="http://schemas.openxmlformats.org/drawingml/2006/main" noChangeAspect="1"/>
-            </wp:cNvGraphicFramePr>
-            <a:graphic xmlns:a="http://schemas.openxmlformats.org/drawingml/2006/main">
-              <a:graphicData uri="http://schemas.openxmlformats.org/drawingml/2006/picture">
-                <pic:pic xmlns:pic="http://schemas.openxmlformats.org/drawingml/2006/picture">
-                  <pic:nvPicPr>
-                    <pic:cNvPr id="1" name=""/>
-                    <pic:cNvPicPr/>
-                  </pic:nvPicPr>
-                  <pic:blipFill>
-                    <a:blip r:embed="rId17"/>
-                    <a:stretch>
-                      <a:fillRect/>
-                    </a:stretch>
-                  </pic:blipFill>
-                  <pic:spPr>
-                    <a:xfrm>
-                      <a:off x="0" y="0"/>
-                      <a:ext cx="2972215" cy="1409897"/>
-                    </a:xfrm>
-                    <a:prstGeom prst="rect">
-                      <a:avLst/>
-                    </a:prstGeom>
-                  </pic:spPr>
-                </pic:pic>
-              </a:graphicData>
-            </a:graphic>
-          </wp:inline>
-        </w:drawing>
-      </w:r>
-    </w:p>
-    <w:p>
-      <w:pPr>
-        <w:pStyle w:val="ListParagraph"/>
-        <w:numPr>
-          <w:ilvl w:val="0"/>
-          <w:numId w:val="5"/>
-        </w:numPr>
-        <w:rPr>
-          <w:rFonts w:ascii="Times New Roman" w:hAnsi="Times New Roman"/>
-          <w:sz w:val="24"/>
-          <w:szCs w:val="24"/>
-          <w:lang w:val="ro-RO"/>
-        </w:rPr>
-      </w:pPr>
-      <w:r>
-        <w:rPr>
-          <w:rFonts w:ascii="Times New Roman" w:hAnsi="Times New Roman"/>
-          <w:sz w:val="24"/>
-          <w:szCs w:val="24"/>
-          <w:lang w:val="ro-RO"/>
-        </w:rPr>
-        <w:t>Memorie ROM pentru vitez</w:t>
-      </w:r>
-      <w:r>
-        <w:rPr>
-          <w:rFonts w:ascii="Times New Roman" w:hAnsi="Times New Roman"/>
-          <w:sz w:val="24"/>
-          <w:szCs w:val="24"/>
-          <w:lang w:val="ro-RO"/>
-        </w:rPr>
-        <w:t>ă</w:t>
-      </w:r>
-      <w:r>
-        <w:rPr>
-          <w:rFonts w:ascii="Times New Roman" w:hAnsi="Times New Roman"/>
-          <w:sz w:val="24"/>
-          <w:szCs w:val="24"/>
-          <w:lang w:val="ro-RO"/>
-        </w:rPr>
-        <w:t xml:space="preserve"> ROM_VIT</w:t>
-      </w:r>
-      <w:r>
-        <w:rPr>
-          <w:rFonts w:ascii="Times New Roman" w:hAnsi="Times New Roman"/>
-          <w:sz w:val="24"/>
-          <w:szCs w:val="24"/>
-          <w:lang w:val="ro-RO"/>
-        </w:rPr>
-        <w:t xml:space="preserve"> (V_ROM)</w:t>
-      </w:r>
-    </w:p>
-    <w:p>
-      <w:pPr>
-        <w:rPr>
-          <w:rFonts w:ascii="Times New Roman" w:hAnsi="Times New Roman"/>
-          <w:sz w:val="24"/>
-          <w:szCs w:val="24"/>
-          <w:lang w:val="ro-RO"/>
-        </w:rPr>
-      </w:pPr>
-      <w:r>
-        <w:rPr>
-          <w:rFonts w:ascii="Times New Roman" w:hAnsi="Times New Roman"/>
-          <w:noProof/>
-          <w:sz w:val="24"/>
-          <w:szCs w:val="24"/>
-          <w:lang w:val="ro-RO"/>
-        </w:rPr>
-        <w:lastRenderedPageBreak/>
-        <w:drawing>
-          <wp:inline distT="0" distB="0" distL="0" distR="0" wp14:anchorId="6113E9C6" wp14:editId="53FC42E5">
-            <wp:extent cx="3096057" cy="1381318"/>
-            <wp:effectExtent l="0" t="0" r="0" b="9525"/>
-            <wp:docPr id="12" name="Picture 12"/>
-            <wp:cNvGraphicFramePr>
-              <a:graphicFrameLocks xmlns:a="http://schemas.openxmlformats.org/drawingml/2006/main" noChangeAspect="1"/>
-            </wp:cNvGraphicFramePr>
-            <a:graphic xmlns:a="http://schemas.openxmlformats.org/drawingml/2006/main">
-              <a:graphicData uri="http://schemas.openxmlformats.org/drawingml/2006/picture">
-                <pic:pic xmlns:pic="http://schemas.openxmlformats.org/drawingml/2006/picture">
-                  <pic:nvPicPr>
-                    <pic:cNvPr id="1" name=""/>
-                    <pic:cNvPicPr/>
-                  </pic:nvPicPr>
-                  <pic:blipFill>
-                    <a:blip r:embed="rId18"/>
-                    <a:stretch>
-                      <a:fillRect/>
-                    </a:stretch>
-                  </pic:blipFill>
-                  <pic:spPr>
-                    <a:xfrm>
-                      <a:off x="0" y="0"/>
                       <a:ext cx="3096057" cy="1381318"/>
                     </a:xfrm>
                     <a:prstGeom prst="rect">
@@ -3543,8 +3361,8 @@
       <w:pPr>
         <w:pStyle w:val="ListParagraph"/>
         <w:numPr>
-          <w:ilvl w:val="0"/>
-          <w:numId w:val="5"/>
+          <w:ilvl w:val="1"/>
+          <w:numId w:val="2"/>
         </w:numPr>
         <w:rPr>
           <w:rFonts w:ascii="Times New Roman" w:hAnsi="Times New Roman"/>
@@ -3569,27 +3387,7 @@
           <w:szCs w:val="24"/>
           <w:lang w:val="ro-RO"/>
         </w:rPr>
-        <w:t xml:space="preserve"> (</w:t>
-      </w:r>
-      <w:proofErr w:type="spellStart"/>
-      <w:r>
-        <w:rPr>
-          <w:rFonts w:ascii="Times New Roman" w:hAnsi="Times New Roman"/>
-          <w:sz w:val="24"/>
-          <w:szCs w:val="24"/>
-          <w:lang w:val="ro-RO"/>
-        </w:rPr>
-        <w:t>count</w:t>
-      </w:r>
-      <w:proofErr w:type="spellEnd"/>
-      <w:r>
-        <w:rPr>
-          <w:rFonts w:ascii="Times New Roman" w:hAnsi="Times New Roman"/>
-          <w:sz w:val="24"/>
-          <w:szCs w:val="24"/>
-          <w:lang w:val="ro-RO"/>
-        </w:rPr>
-        <w:t>)</w:t>
+        <w:t xml:space="preserve"> (count)</w:t>
       </w:r>
     </w:p>
     <w:p>
@@ -3622,7 +3420,7 @@
                     <pic:cNvPicPr/>
                   </pic:nvPicPr>
                   <pic:blipFill>
-                    <a:blip r:embed="rId19"/>
+                    <a:blip r:embed="rId17"/>
                     <a:stretch>
                       <a:fillRect/>
                     </a:stretch>
@@ -3647,8 +3445,8 @@
       <w:pPr>
         <w:pStyle w:val="ListParagraph"/>
         <w:numPr>
-          <w:ilvl w:val="0"/>
-          <w:numId w:val="5"/>
+          <w:ilvl w:val="1"/>
+          <w:numId w:val="2"/>
         </w:numPr>
         <w:rPr>
           <w:rFonts w:ascii="Times New Roman" w:hAnsi="Times New Roman"/>
@@ -3657,25 +3455,14 @@
           <w:lang w:val="ro-RO"/>
         </w:rPr>
       </w:pPr>
-      <w:proofErr w:type="spellStart"/>
-      <w:r>
-        <w:rPr>
-          <w:rFonts w:ascii="Times New Roman" w:hAnsi="Times New Roman"/>
-          <w:sz w:val="24"/>
-          <w:szCs w:val="24"/>
-          <w:lang w:val="ro-RO"/>
-        </w:rPr>
-        <w:t>Seven</w:t>
-      </w:r>
-      <w:proofErr w:type="spellEnd"/>
-      <w:r>
-        <w:rPr>
-          <w:rFonts w:ascii="Times New Roman" w:hAnsi="Times New Roman"/>
-          <w:sz w:val="24"/>
-          <w:szCs w:val="24"/>
-          <w:lang w:val="ro-RO"/>
-        </w:rPr>
-        <w:t xml:space="preserve"> segment display</w:t>
+      <w:r>
+        <w:rPr>
+          <w:rFonts w:ascii="Times New Roman" w:hAnsi="Times New Roman"/>
+          <w:sz w:val="24"/>
+          <w:szCs w:val="24"/>
+          <w:lang w:val="ro-RO"/>
+        </w:rPr>
+        <w:t>Seven segment display</w:t>
       </w:r>
     </w:p>
     <w:p>
@@ -3708,7 +3495,7 @@
                     <pic:cNvPicPr/>
                   </pic:nvPicPr>
                   <pic:blipFill>
-                    <a:blip r:embed="rId20"/>
+                    <a:blip r:embed="rId18"/>
                     <a:stretch>
                       <a:fillRect/>
                     </a:stretch>
@@ -3733,8 +3520,8 @@
       <w:pPr>
         <w:pStyle w:val="ListParagraph"/>
         <w:numPr>
-          <w:ilvl w:val="0"/>
-          <w:numId w:val="5"/>
+          <w:ilvl w:val="1"/>
+          <w:numId w:val="2"/>
         </w:numPr>
         <w:rPr>
           <w:rFonts w:ascii="Times New Roman" w:hAnsi="Times New Roman"/>
@@ -3743,25 +3530,15 @@
           <w:lang w:val="ro-RO"/>
         </w:rPr>
       </w:pPr>
-      <w:proofErr w:type="spellStart"/>
-      <w:r>
-        <w:rPr>
-          <w:rFonts w:ascii="Times New Roman" w:hAnsi="Times New Roman"/>
-          <w:sz w:val="24"/>
-          <w:szCs w:val="24"/>
-          <w:lang w:val="ro-RO"/>
-        </w:rPr>
-        <w:t>Monopulse</w:t>
-      </w:r>
-      <w:proofErr w:type="spellEnd"/>
-      <w:r>
-        <w:rPr>
-          <w:rFonts w:ascii="Times New Roman" w:hAnsi="Times New Roman"/>
-          <w:sz w:val="24"/>
-          <w:szCs w:val="24"/>
-          <w:lang w:val="ro-RO"/>
-        </w:rPr>
-        <w:t xml:space="preserve"> generator</w:t>
+      <w:r>
+        <w:rPr>
+          <w:rFonts w:ascii="Times New Roman" w:hAnsi="Times New Roman"/>
+          <w:sz w:val="24"/>
+          <w:szCs w:val="24"/>
+          <w:lang w:val="ro-RO"/>
+        </w:rPr>
+        <w:lastRenderedPageBreak/>
+        <w:t>Debouncer</w:t>
       </w:r>
     </w:p>
     <w:p>
@@ -3794,7 +3571,7 @@
                     <pic:cNvPicPr/>
                   </pic:nvPicPr>
                   <pic:blipFill>
-                    <a:blip r:embed="rId21"/>
+                    <a:blip r:embed="rId19"/>
                     <a:stretch>
                       <a:fillRect/>
                     </a:stretch>
@@ -3817,19 +3594,186 @@
     </w:p>
     <w:p>
       <w:pPr>
+        <w:pStyle w:val="ListParagraph"/>
+        <w:numPr>
+          <w:ilvl w:val="1"/>
+          <w:numId w:val="2"/>
+        </w:numPr>
         <w:spacing w:after="160" w:line="259" w:lineRule="auto"/>
         <w:rPr>
           <w:rFonts w:ascii="Times New Roman" w:hAnsi="Times New Roman"/>
           <w:sz w:val="24"/>
           <w:szCs w:val="24"/>
-          <w:lang w:val="ro-RO"/>
-        </w:rPr>
-      </w:pPr>
-      <w:r>
-        <w:rPr>
-          <w:rFonts w:ascii="Times New Roman" w:hAnsi="Times New Roman"/>
-          <w:sz w:val="24"/>
-          <w:szCs w:val="24"/>
+          <w:highlight w:val="yellow"/>
+          <w:lang w:val="ro-RO"/>
+        </w:rPr>
+      </w:pPr>
+      <w:r>
+        <w:rPr>
+          <w:rFonts w:ascii="Times New Roman" w:hAnsi="Times New Roman"/>
+          <w:sz w:val="24"/>
+          <w:szCs w:val="24"/>
+          <w:highlight w:val="yellow"/>
+          <w:lang w:val="ro-RO"/>
+        </w:rPr>
+        <w:t>MUX 2:1</w:t>
+      </w:r>
+    </w:p>
+    <w:p>
+      <w:pPr>
+        <w:pStyle w:val="ListParagraph"/>
+        <w:numPr>
+          <w:ilvl w:val="1"/>
+          <w:numId w:val="2"/>
+        </w:numPr>
+        <w:spacing w:after="160" w:line="259" w:lineRule="auto"/>
+        <w:rPr>
+          <w:rFonts w:ascii="Times New Roman" w:hAnsi="Times New Roman"/>
+          <w:sz w:val="24"/>
+          <w:szCs w:val="24"/>
+          <w:highlight w:val="yellow"/>
+          <w:lang w:val="ro-RO"/>
+        </w:rPr>
+      </w:pPr>
+      <w:r>
+        <w:rPr>
+          <w:rFonts w:ascii="Times New Roman" w:hAnsi="Times New Roman"/>
+          <w:sz w:val="24"/>
+          <w:szCs w:val="24"/>
+          <w:highlight w:val="yellow"/>
+          <w:lang w:val="ro-RO"/>
+        </w:rPr>
+        <w:t>Bistabil D</w:t>
+      </w:r>
+    </w:p>
+    <w:p>
+      <w:pPr>
+        <w:pStyle w:val="ListParagraph"/>
+        <w:numPr>
+          <w:ilvl w:val="1"/>
+          <w:numId w:val="2"/>
+        </w:numPr>
+        <w:spacing w:after="160" w:line="259" w:lineRule="auto"/>
+        <w:rPr>
+          <w:rFonts w:ascii="Times New Roman" w:hAnsi="Times New Roman"/>
+          <w:sz w:val="24"/>
+          <w:szCs w:val="24"/>
+          <w:highlight w:val="yellow"/>
+          <w:lang w:val="ro-RO"/>
+        </w:rPr>
+      </w:pPr>
+      <w:r>
+        <w:rPr>
+          <w:rFonts w:ascii="Times New Roman" w:hAnsi="Times New Roman"/>
+          <w:sz w:val="24"/>
+          <w:szCs w:val="24"/>
+          <w:highlight w:val="yellow"/>
+          <w:lang w:val="ro-RO"/>
+        </w:rPr>
+        <w:t>Numărător invers pe 3 biți, de la 5 la 0 cu autocorecție sincronă (făcut cu bistabile D) (COUNTER5_0)</w:t>
+      </w:r>
+    </w:p>
+    <w:p>
+      <w:pPr>
+        <w:pStyle w:val="ListParagraph"/>
+        <w:numPr>
+          <w:ilvl w:val="1"/>
+          <w:numId w:val="2"/>
+        </w:numPr>
+        <w:spacing w:after="160" w:line="259" w:lineRule="auto"/>
+        <w:rPr>
+          <w:rFonts w:ascii="Times New Roman" w:hAnsi="Times New Roman"/>
+          <w:sz w:val="24"/>
+          <w:szCs w:val="24"/>
+          <w:highlight w:val="yellow"/>
+          <w:lang w:val="ro-RO"/>
+        </w:rPr>
+      </w:pPr>
+      <w:r>
+        <w:rPr>
+          <w:rFonts w:ascii="Times New Roman" w:hAnsi="Times New Roman"/>
+          <w:sz w:val="24"/>
+          <w:szCs w:val="24"/>
+          <w:highlight w:val="yellow"/>
+          <w:lang w:val="ro-RO"/>
+        </w:rPr>
+        <w:t>Numărător invers pe 4 biți, de la 9 la 0 cu autocorecție sincronă (făcut cu bistabile D) (COUNTER9_0)</w:t>
+      </w:r>
+    </w:p>
+    <w:p>
+      <w:pPr>
+        <w:spacing w:after="160" w:line="259" w:lineRule="auto"/>
+        <w:rPr>
+          <w:rFonts w:ascii="Times New Roman" w:hAnsi="Times New Roman"/>
+          <w:sz w:val="24"/>
+          <w:szCs w:val="24"/>
+          <w:lang w:val="ro-RO"/>
+        </w:rPr>
+      </w:pPr>
+    </w:p>
+    <w:p>
+      <w:pPr>
+        <w:spacing w:after="160" w:line="259" w:lineRule="auto"/>
+        <w:rPr>
+          <w:rFonts w:ascii="Times New Roman" w:hAnsi="Times New Roman"/>
+          <w:sz w:val="24"/>
+          <w:szCs w:val="24"/>
+          <w:lang w:val="ro-RO"/>
+        </w:rPr>
+      </w:pPr>
+    </w:p>
+    <w:p>
+      <w:pPr>
+        <w:spacing w:after="160" w:line="259" w:lineRule="auto"/>
+        <w:rPr>
+          <w:rFonts w:ascii="Times New Roman" w:hAnsi="Times New Roman"/>
+          <w:sz w:val="24"/>
+          <w:szCs w:val="24"/>
+          <w:lang w:val="ro-RO"/>
+        </w:rPr>
+      </w:pPr>
+    </w:p>
+    <w:p>
+      <w:pPr>
+        <w:spacing w:after="160" w:line="259" w:lineRule="auto"/>
+        <w:rPr>
+          <w:rFonts w:ascii="Times New Roman" w:hAnsi="Times New Roman"/>
+          <w:sz w:val="24"/>
+          <w:szCs w:val="24"/>
+          <w:lang w:val="ro-RO"/>
+        </w:rPr>
+      </w:pPr>
+    </w:p>
+    <w:p>
+      <w:pPr>
+        <w:spacing w:after="160" w:line="259" w:lineRule="auto"/>
+        <w:rPr>
+          <w:rFonts w:ascii="Times New Roman" w:hAnsi="Times New Roman"/>
+          <w:sz w:val="24"/>
+          <w:szCs w:val="24"/>
+          <w:lang w:val="ro-RO"/>
+        </w:rPr>
+      </w:pPr>
+    </w:p>
+    <w:p>
+      <w:pPr>
+        <w:spacing w:after="160" w:line="259" w:lineRule="auto"/>
+        <w:rPr>
+          <w:rFonts w:ascii="Times New Roman" w:hAnsi="Times New Roman"/>
+          <w:b/>
+          <w:bCs/>
+          <w:sz w:val="28"/>
+          <w:szCs w:val="28"/>
+          <w:lang w:val="ro-RO"/>
+        </w:rPr>
+      </w:pPr>
+      <w:r>
+        <w:rPr>
+          <w:rFonts w:ascii="Times New Roman" w:hAnsi="Times New Roman"/>
+          <w:b/>
+          <w:bCs/>
+          <w:sz w:val="28"/>
+          <w:szCs w:val="28"/>
           <w:lang w:val="ro-RO"/>
         </w:rPr>
         <w:br w:type="page"/>
@@ -3901,7 +3845,7 @@
                     <pic:cNvPicPr/>
                   </pic:nvPicPr>
                   <pic:blipFill>
-                    <a:blip r:embed="rId22"/>
+                    <a:blip r:embed="rId20"/>
                     <a:stretch>
                       <a:fillRect/>
                     </a:stretch>
@@ -4028,20 +3972,593 @@
           <w:bCs/>
           <w:sz w:val="28"/>
           <w:szCs w:val="28"/>
-          <w:lang w:val="ro-RO"/>
-        </w:rPr>
-      </w:pPr>
-      <w:r>
-        <w:rPr>
-          <w:rFonts w:ascii="Times New Roman" w:hAnsi="Times New Roman"/>
-          <w:b/>
-          <w:bCs/>
-          <w:sz w:val="28"/>
-          <w:szCs w:val="28"/>
+          <w:highlight w:val="yellow"/>
+          <w:lang w:val="ro-RO"/>
+        </w:rPr>
+      </w:pPr>
+      <w:r>
+        <w:rPr>
+          <w:rFonts w:ascii="Times New Roman" w:hAnsi="Times New Roman"/>
+          <w:b/>
+          <w:bCs/>
+          <w:sz w:val="28"/>
+          <w:szCs w:val="28"/>
+          <w:highlight w:val="yellow"/>
           <w:lang w:val="ro-RO"/>
         </w:rPr>
         <w:lastRenderedPageBreak/>
-        <w:t xml:space="preserve">Justificare a soluției alese </w:t>
+        <w:t>Funcționarea componentelor</w:t>
+      </w:r>
+      <w:r>
+        <w:rPr>
+          <w:rFonts w:ascii="Times New Roman" w:hAnsi="Times New Roman"/>
+          <w:b/>
+          <w:bCs/>
+          <w:sz w:val="28"/>
+          <w:szCs w:val="28"/>
+          <w:highlight w:val="yellow"/>
+          <w:lang w:val="ro-RO"/>
+        </w:rPr>
+        <w:t xml:space="preserve"> </w:t>
+      </w:r>
+      <w:r>
+        <w:rPr>
+          <w:rFonts w:ascii="Times New Roman" w:hAnsi="Times New Roman"/>
+          <w:b/>
+          <w:bCs/>
+          <w:sz w:val="28"/>
+          <w:szCs w:val="28"/>
+          <w:highlight w:val="magenta"/>
+          <w:lang w:val="ro-RO"/>
+        </w:rPr>
+        <w:t xml:space="preserve">(explic absolut fiecare componentă ce face, și cum face. La justificarea soluției zic </w:t>
+      </w:r>
+      <w:r>
+        <w:rPr>
+          <w:rFonts w:ascii="Times New Roman" w:hAnsi="Times New Roman"/>
+          <w:b/>
+          <w:bCs/>
+          <w:i/>
+          <w:iCs/>
+          <w:sz w:val="28"/>
+          <w:szCs w:val="28"/>
+          <w:highlight w:val="magenta"/>
+          <w:lang w:val="ro-RO"/>
+        </w:rPr>
+        <w:t>de ce</w:t>
+      </w:r>
+      <w:r>
+        <w:rPr>
+          <w:rFonts w:ascii="Times New Roman" w:hAnsi="Times New Roman"/>
+          <w:b/>
+          <w:bCs/>
+          <w:sz w:val="28"/>
+          <w:szCs w:val="28"/>
+          <w:highlight w:val="magenta"/>
+          <w:lang w:val="ro-RO"/>
+        </w:rPr>
+        <w:t>)</w:t>
+      </w:r>
+    </w:p>
+    <w:p>
+      <w:pPr>
+        <w:pStyle w:val="ListParagraph"/>
+        <w:numPr>
+          <w:ilvl w:val="1"/>
+          <w:numId w:val="13"/>
+        </w:numPr>
+        <w:rPr>
+          <w:rFonts w:ascii="Times New Roman" w:hAnsi="Times New Roman"/>
+          <w:b/>
+          <w:bCs/>
+          <w:sz w:val="28"/>
+          <w:szCs w:val="28"/>
+          <w:highlight w:val="yellow"/>
+          <w:lang w:val="ro-RO"/>
+        </w:rPr>
+      </w:pPr>
+      <w:r>
+        <w:rPr>
+          <w:rFonts w:ascii="Times New Roman" w:hAnsi="Times New Roman"/>
+          <w:b/>
+          <w:bCs/>
+          <w:sz w:val="28"/>
+          <w:szCs w:val="28"/>
+          <w:highlight w:val="yellow"/>
+          <w:lang w:val="ro-RO"/>
+        </w:rPr>
+        <w:t>Divizoare de frecvență</w:t>
+      </w:r>
+    </w:p>
+    <w:p>
+      <w:pPr>
+        <w:pStyle w:val="ListParagraph"/>
+        <w:numPr>
+          <w:ilvl w:val="2"/>
+          <w:numId w:val="13"/>
+        </w:numPr>
+        <w:rPr>
+          <w:rFonts w:ascii="Times New Roman" w:hAnsi="Times New Roman"/>
+          <w:b/>
+          <w:bCs/>
+          <w:sz w:val="28"/>
+          <w:szCs w:val="28"/>
+          <w:highlight w:val="yellow"/>
+          <w:lang w:val="ro-RO"/>
+        </w:rPr>
+      </w:pPr>
+      <w:r>
+        <w:rPr>
+          <w:rFonts w:ascii="Times New Roman" w:hAnsi="Times New Roman"/>
+          <w:b/>
+          <w:bCs/>
+          <w:sz w:val="28"/>
+          <w:szCs w:val="28"/>
+          <w:highlight w:val="yellow"/>
+          <w:lang w:val="ro-RO"/>
+        </w:rPr>
+        <w:t>Divizor de frecvență 1Hz</w:t>
+      </w:r>
+    </w:p>
+    <w:p>
+      <w:pPr>
+        <w:pStyle w:val="ListParagraph"/>
+        <w:ind w:left="2880"/>
+        <w:rPr>
+          <w:rFonts w:ascii="Times New Roman" w:hAnsi="Times New Roman"/>
+          <w:b/>
+          <w:bCs/>
+          <w:sz w:val="28"/>
+          <w:szCs w:val="28"/>
+          <w:highlight w:val="magenta"/>
+          <w:lang w:val="ro-RO"/>
+        </w:rPr>
+      </w:pPr>
+      <w:r>
+        <w:rPr>
+          <w:rFonts w:ascii="Times New Roman" w:hAnsi="Times New Roman"/>
+          <w:b/>
+          <w:bCs/>
+          <w:sz w:val="28"/>
+          <w:szCs w:val="28"/>
+          <w:highlight w:val="magenta"/>
+          <w:lang w:val="ro-RO"/>
+        </w:rPr>
+        <w:t>Explic ce am explicat pe foi</w:t>
+      </w:r>
+    </w:p>
+    <w:p>
+      <w:pPr>
+        <w:pStyle w:val="ListParagraph"/>
+        <w:numPr>
+          <w:ilvl w:val="2"/>
+          <w:numId w:val="13"/>
+        </w:numPr>
+        <w:rPr>
+          <w:rFonts w:ascii="Times New Roman" w:hAnsi="Times New Roman"/>
+          <w:b/>
+          <w:bCs/>
+          <w:sz w:val="28"/>
+          <w:szCs w:val="28"/>
+          <w:highlight w:val="yellow"/>
+          <w:lang w:val="ro-RO"/>
+        </w:rPr>
+      </w:pPr>
+      <w:r>
+        <w:rPr>
+          <w:rFonts w:ascii="Times New Roman" w:hAnsi="Times New Roman"/>
+          <w:b/>
+          <w:bCs/>
+          <w:sz w:val="28"/>
+          <w:szCs w:val="28"/>
+          <w:highlight w:val="yellow"/>
+          <w:lang w:val="ro-RO"/>
+        </w:rPr>
+        <w:t>Divizor de frecvență 60Hz</w:t>
+      </w:r>
+    </w:p>
+    <w:p>
+      <w:pPr>
+        <w:pStyle w:val="ListParagraph"/>
+        <w:ind w:left="2880"/>
+        <w:rPr>
+          <w:rFonts w:ascii="Times New Roman" w:hAnsi="Times New Roman"/>
+          <w:b/>
+          <w:bCs/>
+          <w:sz w:val="28"/>
+          <w:szCs w:val="28"/>
+          <w:highlight w:val="magenta"/>
+          <w:lang w:val="ro-RO"/>
+        </w:rPr>
+      </w:pPr>
+      <w:r>
+        <w:rPr>
+          <w:rFonts w:ascii="Times New Roman" w:hAnsi="Times New Roman"/>
+          <w:b/>
+          <w:bCs/>
+          <w:sz w:val="28"/>
+          <w:szCs w:val="28"/>
+          <w:highlight w:val="magenta"/>
+          <w:lang w:val="ro-RO"/>
+        </w:rPr>
+        <w:t>Explic ce am explicat pe foi</w:t>
+      </w:r>
+    </w:p>
+    <w:p>
+      <w:pPr>
+        <w:pStyle w:val="ListParagraph"/>
+        <w:numPr>
+          <w:ilvl w:val="1"/>
+          <w:numId w:val="13"/>
+        </w:numPr>
+        <w:rPr>
+          <w:rFonts w:ascii="Times New Roman" w:hAnsi="Times New Roman"/>
+          <w:b/>
+          <w:bCs/>
+          <w:sz w:val="28"/>
+          <w:szCs w:val="28"/>
+          <w:highlight w:val="yellow"/>
+          <w:lang w:val="ro-RO"/>
+        </w:rPr>
+      </w:pPr>
+      <w:r>
+        <w:rPr>
+          <w:rFonts w:ascii="Times New Roman" w:hAnsi="Times New Roman"/>
+          <w:b/>
+          <w:bCs/>
+          <w:sz w:val="28"/>
+          <w:szCs w:val="28"/>
+          <w:highlight w:val="yellow"/>
+          <w:lang w:val="ro-RO"/>
+        </w:rPr>
+        <w:t>Debouncer</w:t>
+      </w:r>
+    </w:p>
+    <w:p>
+      <w:pPr>
+        <w:pStyle w:val="ListParagraph"/>
+        <w:numPr>
+          <w:ilvl w:val="1"/>
+          <w:numId w:val="13"/>
+        </w:numPr>
+        <w:rPr>
+          <w:rFonts w:ascii="Times New Roman" w:hAnsi="Times New Roman"/>
+          <w:b/>
+          <w:bCs/>
+          <w:sz w:val="28"/>
+          <w:szCs w:val="28"/>
+          <w:highlight w:val="yellow"/>
+          <w:lang w:val="ro-RO"/>
+        </w:rPr>
+      </w:pPr>
+      <w:r>
+        <w:rPr>
+          <w:rFonts w:ascii="Times New Roman" w:hAnsi="Times New Roman"/>
+          <w:b/>
+          <w:bCs/>
+          <w:sz w:val="28"/>
+          <w:szCs w:val="28"/>
+          <w:highlight w:val="yellow"/>
+          <w:lang w:val="ro-RO"/>
+        </w:rPr>
+        <w:t>Sumator de timp</w:t>
+      </w:r>
+    </w:p>
+    <w:p>
+      <w:pPr>
+        <w:pStyle w:val="ListParagraph"/>
+        <w:numPr>
+          <w:ilvl w:val="1"/>
+          <w:numId w:val="13"/>
+        </w:numPr>
+        <w:rPr>
+          <w:rFonts w:ascii="Times New Roman" w:hAnsi="Times New Roman"/>
+          <w:b/>
+          <w:bCs/>
+          <w:sz w:val="28"/>
+          <w:szCs w:val="28"/>
+          <w:highlight w:val="yellow"/>
+          <w:lang w:val="ro-RO"/>
+        </w:rPr>
+      </w:pPr>
+      <w:r>
+        <w:rPr>
+          <w:rFonts w:ascii="Times New Roman" w:hAnsi="Times New Roman"/>
+          <w:b/>
+          <w:bCs/>
+          <w:sz w:val="28"/>
+          <w:szCs w:val="28"/>
+          <w:highlight w:val="yellow"/>
+          <w:lang w:val="ro-RO"/>
+        </w:rPr>
+        <w:t>Numărătoare</w:t>
+      </w:r>
+    </w:p>
+    <w:p>
+      <w:pPr>
+        <w:pStyle w:val="ListParagraph"/>
+        <w:numPr>
+          <w:ilvl w:val="2"/>
+          <w:numId w:val="13"/>
+        </w:numPr>
+        <w:rPr>
+          <w:rFonts w:ascii="Times New Roman" w:hAnsi="Times New Roman"/>
+          <w:b/>
+          <w:bCs/>
+          <w:sz w:val="28"/>
+          <w:szCs w:val="28"/>
+          <w:highlight w:val="yellow"/>
+          <w:lang w:val="ro-RO"/>
+        </w:rPr>
+      </w:pPr>
+      <w:r>
+        <w:rPr>
+          <w:rFonts w:ascii="Times New Roman" w:hAnsi="Times New Roman"/>
+          <w:b/>
+          <w:bCs/>
+          <w:sz w:val="28"/>
+          <w:szCs w:val="28"/>
+          <w:highlight w:val="yellow"/>
+          <w:lang w:val="ro-RO"/>
+        </w:rPr>
+        <w:t>TIMER_GENERIC</w:t>
+      </w:r>
+    </w:p>
+    <w:p>
+      <w:pPr>
+        <w:pStyle w:val="ListParagraph"/>
+        <w:numPr>
+          <w:ilvl w:val="2"/>
+          <w:numId w:val="13"/>
+        </w:numPr>
+        <w:rPr>
+          <w:rFonts w:ascii="Times New Roman" w:hAnsi="Times New Roman"/>
+          <w:b/>
+          <w:bCs/>
+          <w:sz w:val="28"/>
+          <w:szCs w:val="28"/>
+          <w:highlight w:val="yellow"/>
+          <w:lang w:val="ro-RO"/>
+        </w:rPr>
+      </w:pPr>
+      <w:r>
+        <w:rPr>
+          <w:rFonts w:ascii="Times New Roman" w:hAnsi="Times New Roman"/>
+          <w:b/>
+          <w:bCs/>
+          <w:sz w:val="28"/>
+          <w:szCs w:val="28"/>
+          <w:highlight w:val="yellow"/>
+          <w:lang w:val="ro-RO"/>
+        </w:rPr>
+        <w:t>COUNTER9_0</w:t>
+      </w:r>
+    </w:p>
+    <w:p>
+      <w:pPr>
+        <w:pStyle w:val="ListParagraph"/>
+        <w:ind w:left="2880"/>
+        <w:rPr>
+          <w:rFonts w:ascii="Times New Roman" w:hAnsi="Times New Roman"/>
+          <w:b/>
+          <w:bCs/>
+          <w:sz w:val="28"/>
+          <w:szCs w:val="28"/>
+          <w:highlight w:val="magenta"/>
+          <w:lang w:val="ro-RO"/>
+        </w:rPr>
+      </w:pPr>
+      <w:r>
+        <w:rPr>
+          <w:rFonts w:ascii="Times New Roman" w:hAnsi="Times New Roman"/>
+          <w:b/>
+          <w:bCs/>
+          <w:sz w:val="28"/>
+          <w:szCs w:val="28"/>
+          <w:highlight w:val="magenta"/>
+          <w:lang w:val="ro-RO"/>
+        </w:rPr>
+        <w:t>Nu uita să zici de PL și EN! Cum ai gândit logica la EN, să se oprească pentru când dai pe afișor, să nu meargă de la început, când ajunge la 00:00</w:t>
+      </w:r>
+    </w:p>
+    <w:p>
+      <w:pPr>
+        <w:pStyle w:val="ListParagraph"/>
+        <w:numPr>
+          <w:ilvl w:val="2"/>
+          <w:numId w:val="13"/>
+        </w:numPr>
+        <w:rPr>
+          <w:rFonts w:ascii="Times New Roman" w:hAnsi="Times New Roman"/>
+          <w:b/>
+          <w:bCs/>
+          <w:sz w:val="28"/>
+          <w:szCs w:val="28"/>
+          <w:highlight w:val="yellow"/>
+          <w:lang w:val="ro-RO"/>
+        </w:rPr>
+      </w:pPr>
+      <w:r>
+        <w:rPr>
+          <w:rFonts w:ascii="Times New Roman" w:hAnsi="Times New Roman"/>
+          <w:b/>
+          <w:bCs/>
+          <w:sz w:val="28"/>
+          <w:szCs w:val="28"/>
+          <w:highlight w:val="yellow"/>
+          <w:lang w:val="ro-RO"/>
+        </w:rPr>
+        <w:t>COUNTER5_0</w:t>
+      </w:r>
+    </w:p>
+    <w:p>
+      <w:pPr>
+        <w:pStyle w:val="ListParagraph"/>
+        <w:ind w:left="2880"/>
+        <w:rPr>
+          <w:rFonts w:ascii="Times New Roman" w:hAnsi="Times New Roman"/>
+          <w:b/>
+          <w:bCs/>
+          <w:sz w:val="28"/>
+          <w:szCs w:val="28"/>
+          <w:highlight w:val="magenta"/>
+          <w:lang w:val="ro-RO"/>
+        </w:rPr>
+      </w:pPr>
+      <w:r>
+        <w:rPr>
+          <w:rFonts w:ascii="Times New Roman" w:hAnsi="Times New Roman"/>
+          <w:b/>
+          <w:bCs/>
+          <w:sz w:val="28"/>
+          <w:szCs w:val="28"/>
+          <w:highlight w:val="magenta"/>
+          <w:lang w:val="ro-RO"/>
+        </w:rPr>
+        <w:t>La fel ca la counter9_0 numai că e pe 3 biți, și spune că pe bitul</w:t>
+      </w:r>
+      <w:r>
+        <w:rPr>
+          <w:rFonts w:ascii="Times New Roman" w:hAnsi="Times New Roman"/>
+          <w:b/>
+          <w:bCs/>
+          <w:sz w:val="28"/>
+          <w:szCs w:val="28"/>
+          <w:highlight w:val="magenta"/>
+        </w:rPr>
+        <w:t>[3]</w:t>
+      </w:r>
+      <w:r>
+        <w:rPr>
+          <w:rFonts w:ascii="Times New Roman" w:hAnsi="Times New Roman"/>
+          <w:b/>
+          <w:bCs/>
+          <w:sz w:val="28"/>
+          <w:szCs w:val="28"/>
+          <w:highlight w:val="magenta"/>
+          <w:lang w:val="ro-RO"/>
+        </w:rPr>
+        <w:t xml:space="preserve"> pui tot timpu 0, că acolo unde dai pe afișor, dai 4 biți.</w:t>
+      </w:r>
+    </w:p>
+    <w:p>
+      <w:pPr>
+        <w:pStyle w:val="ListParagraph"/>
+        <w:numPr>
+          <w:ilvl w:val="1"/>
+          <w:numId w:val="13"/>
+        </w:numPr>
+        <w:rPr>
+          <w:rFonts w:ascii="Times New Roman" w:hAnsi="Times New Roman"/>
+          <w:b/>
+          <w:bCs/>
+          <w:sz w:val="28"/>
+          <w:szCs w:val="28"/>
+          <w:highlight w:val="yellow"/>
+          <w:lang w:val="ro-RO"/>
+        </w:rPr>
+      </w:pPr>
+      <w:r>
+        <w:rPr>
+          <w:rFonts w:ascii="Times New Roman" w:hAnsi="Times New Roman"/>
+          <w:b/>
+          <w:bCs/>
+          <w:sz w:val="28"/>
+          <w:szCs w:val="28"/>
+          <w:highlight w:val="yellow"/>
+          <w:lang w:val="ro-RO"/>
+        </w:rPr>
+        <w:t>MUX 2:1</w:t>
+      </w:r>
+    </w:p>
+    <w:p>
+      <w:pPr>
+        <w:pStyle w:val="ListParagraph"/>
+        <w:numPr>
+          <w:ilvl w:val="1"/>
+          <w:numId w:val="13"/>
+        </w:numPr>
+        <w:rPr>
+          <w:rFonts w:ascii="Times New Roman" w:hAnsi="Times New Roman"/>
+          <w:b/>
+          <w:bCs/>
+          <w:sz w:val="28"/>
+          <w:szCs w:val="28"/>
+          <w:highlight w:val="yellow"/>
+          <w:lang w:val="ro-RO"/>
+        </w:rPr>
+      </w:pPr>
+      <w:r>
+        <w:rPr>
+          <w:rFonts w:ascii="Times New Roman" w:hAnsi="Times New Roman"/>
+          <w:b/>
+          <w:bCs/>
+          <w:sz w:val="28"/>
+          <w:szCs w:val="28"/>
+          <w:highlight w:val="yellow"/>
+          <w:lang w:val="ro-RO"/>
+        </w:rPr>
+        <w:t>Bistabil D</w:t>
+      </w:r>
+    </w:p>
+    <w:p>
+      <w:pPr>
+        <w:pStyle w:val="ListParagraph"/>
+        <w:numPr>
+          <w:ilvl w:val="1"/>
+          <w:numId w:val="13"/>
+        </w:numPr>
+        <w:rPr>
+          <w:rFonts w:ascii="Times New Roman" w:hAnsi="Times New Roman"/>
+          <w:b/>
+          <w:bCs/>
+          <w:sz w:val="28"/>
+          <w:szCs w:val="28"/>
+          <w:highlight w:val="yellow"/>
+          <w:lang w:val="ro-RO"/>
+        </w:rPr>
+      </w:pPr>
+      <w:r>
+        <w:rPr>
+          <w:rFonts w:ascii="Times New Roman" w:hAnsi="Times New Roman"/>
+          <w:b/>
+          <w:bCs/>
+          <w:sz w:val="28"/>
+          <w:szCs w:val="28"/>
+          <w:highlight w:val="yellow"/>
+          <w:lang w:val="ro-RO"/>
+        </w:rPr>
+        <w:t>Timer SSD</w:t>
+      </w:r>
+    </w:p>
+    <w:p>
+      <w:pPr>
+        <w:pStyle w:val="ListParagraph"/>
+        <w:numPr>
+          <w:ilvl w:val="1"/>
+          <w:numId w:val="13"/>
+        </w:numPr>
+        <w:rPr>
+          <w:rFonts w:ascii="Times New Roman" w:hAnsi="Times New Roman"/>
+          <w:b/>
+          <w:bCs/>
+          <w:sz w:val="28"/>
+          <w:szCs w:val="28"/>
+          <w:highlight w:val="yellow"/>
+          <w:lang w:val="ro-RO"/>
+        </w:rPr>
+      </w:pPr>
+      <w:r>
+        <w:rPr>
+          <w:rFonts w:ascii="Times New Roman" w:hAnsi="Times New Roman"/>
+          <w:b/>
+          <w:bCs/>
+          <w:sz w:val="28"/>
+          <w:szCs w:val="28"/>
+          <w:highlight w:val="yellow"/>
+          <w:lang w:val="ro-RO"/>
+        </w:rPr>
+        <w:t>SSD driver</w:t>
       </w:r>
     </w:p>
     <w:p>
@@ -4069,8 +4586,227 @@
           <w:szCs w:val="28"/>
           <w:lang w:val="ro-RO"/>
         </w:rPr>
-        <w:t>Manual de utilizare și întreținere</w:t>
-      </w:r>
+        <w:t>Justificarea soluției alese</w:t>
+      </w:r>
+    </w:p>
+    <w:p>
+      <w:pPr>
+        <w:pStyle w:val="ListParagraph"/>
+        <w:rPr>
+          <w:rFonts w:ascii="Times New Roman" w:hAnsi="Times New Roman"/>
+          <w:b/>
+          <w:bCs/>
+          <w:sz w:val="28"/>
+          <w:szCs w:val="28"/>
+          <w:lang w:val="ro-RO"/>
+        </w:rPr>
+      </w:pPr>
+      <w:r>
+        <w:rPr>
+          <w:rFonts w:ascii="Times New Roman" w:hAnsi="Times New Roman"/>
+          <w:b/>
+          <w:bCs/>
+          <w:sz w:val="28"/>
+          <w:szCs w:val="28"/>
+          <w:highlight w:val="magenta"/>
+          <w:lang w:val="ro-RO"/>
+        </w:rPr>
+        <w:t>Justificare pentru divizoarele de frecvență: po</w:t>
+      </w:r>
+      <w:r>
+        <w:rPr>
+          <w:rFonts w:ascii="Times New Roman" w:hAnsi="Times New Roman"/>
+          <w:b/>
+          <w:bCs/>
+          <w:sz w:val="28"/>
+          <w:szCs w:val="28"/>
+          <w:highlight w:val="magenta"/>
+          <w:lang w:val="ro-RO"/>
+        </w:rPr>
+        <w:t>t</w:t>
+      </w:r>
+      <w:r>
+        <w:rPr>
+          <w:rFonts w:ascii="Times New Roman" w:hAnsi="Times New Roman"/>
+          <w:b/>
+          <w:bCs/>
+          <w:sz w:val="28"/>
+          <w:szCs w:val="28"/>
+          <w:highlight w:val="magenta"/>
+          <w:lang w:val="ro-RO"/>
+        </w:rPr>
+        <w:t xml:space="preserve"> </w:t>
+      </w:r>
+      <w:r>
+        <w:rPr>
+          <w:rFonts w:ascii="Times New Roman" w:hAnsi="Times New Roman"/>
+          <w:b/>
+          <w:bCs/>
+          <w:sz w:val="28"/>
+          <w:szCs w:val="28"/>
+          <w:highlight w:val="magenta"/>
+          <w:lang w:val="ro-RO"/>
+        </w:rPr>
+        <w:t xml:space="preserve">sa </w:t>
+      </w:r>
+      <w:r>
+        <w:rPr>
+          <w:rFonts w:ascii="Times New Roman" w:hAnsi="Times New Roman"/>
+          <w:b/>
+          <w:bCs/>
+          <w:sz w:val="28"/>
+          <w:szCs w:val="28"/>
+          <w:highlight w:val="magenta"/>
+          <w:lang w:val="ro-RO"/>
+        </w:rPr>
+        <w:t>zic că a</w:t>
+      </w:r>
+      <w:r>
+        <w:rPr>
+          <w:rFonts w:ascii="Times New Roman" w:hAnsi="Times New Roman"/>
+          <w:b/>
+          <w:bCs/>
+          <w:sz w:val="28"/>
+          <w:szCs w:val="28"/>
+          <w:highlight w:val="magenta"/>
+          <w:lang w:val="ro-RO"/>
+        </w:rPr>
+        <w:t>m</w:t>
+      </w:r>
+      <w:r>
+        <w:rPr>
+          <w:rFonts w:ascii="Times New Roman" w:hAnsi="Times New Roman"/>
+          <w:b/>
+          <w:bCs/>
+          <w:sz w:val="28"/>
+          <w:szCs w:val="28"/>
+          <w:highlight w:val="magenta"/>
+          <w:lang w:val="ro-RO"/>
+        </w:rPr>
+        <w:t xml:space="preserve"> ales sa trag minutu din proiect la secunda reala, ca sa nu sta</w:t>
+      </w:r>
+      <w:r>
+        <w:rPr>
+          <w:rFonts w:ascii="Times New Roman" w:hAnsi="Times New Roman"/>
+          <w:b/>
+          <w:bCs/>
+          <w:sz w:val="28"/>
+          <w:szCs w:val="28"/>
+          <w:highlight w:val="magenta"/>
+          <w:lang w:val="ro-RO"/>
+        </w:rPr>
+        <w:t>u</w:t>
+      </w:r>
+      <w:r>
+        <w:rPr>
+          <w:rFonts w:ascii="Times New Roman" w:hAnsi="Times New Roman"/>
+          <w:b/>
+          <w:bCs/>
+          <w:sz w:val="28"/>
+          <w:szCs w:val="28"/>
+          <w:highlight w:val="magenta"/>
+          <w:lang w:val="ro-RO"/>
+        </w:rPr>
+        <w:t xml:space="preserve"> 40 de min sa testez</w:t>
+      </w:r>
+      <w:r>
+        <w:rPr>
+          <w:rFonts w:ascii="Times New Roman" w:hAnsi="Times New Roman"/>
+          <w:b/>
+          <w:bCs/>
+          <w:sz w:val="28"/>
+          <w:szCs w:val="28"/>
+          <w:highlight w:val="magenta"/>
+          <w:lang w:val="ro-RO"/>
+        </w:rPr>
+        <w:t xml:space="preserve"> </w:t>
+      </w:r>
+      <w:r>
+        <w:rPr>
+          <w:rFonts w:ascii="Times New Roman" w:hAnsi="Times New Roman"/>
+          <w:b/>
+          <w:bCs/>
+          <w:sz w:val="28"/>
+          <w:szCs w:val="28"/>
+          <w:highlight w:val="magenta"/>
+          <w:lang w:val="ro-RO"/>
+        </w:rPr>
+        <w:t>un program de spalare, si deci trebe sa trag</w:t>
+      </w:r>
+      <w:r>
+        <w:rPr>
+          <w:rFonts w:ascii="Times New Roman" w:hAnsi="Times New Roman"/>
+          <w:b/>
+          <w:bCs/>
+          <w:sz w:val="28"/>
+          <w:szCs w:val="28"/>
+          <w:highlight w:val="magenta"/>
+          <w:lang w:val="ro-RO"/>
+        </w:rPr>
+        <w:t xml:space="preserve"> </w:t>
+      </w:r>
+      <w:r>
+        <w:rPr>
+          <w:rFonts w:ascii="Times New Roman" w:hAnsi="Times New Roman"/>
+          <w:b/>
+          <w:bCs/>
+          <w:sz w:val="28"/>
+          <w:szCs w:val="28"/>
+          <w:highlight w:val="magenta"/>
+          <w:lang w:val="ro-RO"/>
+        </w:rPr>
+        <w:t>si secunda din proiect, sa fie 1/60 secunde reale.</w:t>
+      </w:r>
+    </w:p>
+    <w:p>
+      <w:pPr>
+        <w:pStyle w:val="ListParagraph"/>
+        <w:rPr>
+          <w:rFonts w:ascii="Times New Roman" w:hAnsi="Times New Roman"/>
+          <w:b/>
+          <w:bCs/>
+          <w:sz w:val="28"/>
+          <w:szCs w:val="28"/>
+          <w:lang w:val="ro-RO"/>
+        </w:rPr>
+      </w:pPr>
+    </w:p>
+    <w:p>
+      <w:pPr>
+        <w:pStyle w:val="ListParagraph"/>
+        <w:rPr>
+          <w:rFonts w:ascii="Times New Roman" w:hAnsi="Times New Roman"/>
+          <w:b/>
+          <w:bCs/>
+          <w:sz w:val="28"/>
+          <w:szCs w:val="28"/>
+          <w:lang w:val="ro-RO"/>
+        </w:rPr>
+      </w:pPr>
+      <w:r>
+        <w:rPr>
+          <w:rFonts w:ascii="Times New Roman" w:hAnsi="Times New Roman"/>
+          <w:b/>
+          <w:bCs/>
+          <w:sz w:val="28"/>
+          <w:szCs w:val="28"/>
+          <w:lang w:val="ro-RO"/>
+        </w:rPr>
+        <w:t>Justificare pentru restu solutiilor</w:t>
+      </w:r>
+    </w:p>
+    <w:p>
+      <w:pPr>
+        <w:pStyle w:val="ListParagraph"/>
+        <w:rPr>
+          <w:rFonts w:ascii="Times New Roman" w:hAnsi="Times New Roman"/>
+          <w:b/>
+          <w:bCs/>
+          <w:sz w:val="28"/>
+          <w:szCs w:val="28"/>
+          <w:lang w:val="ro-RO"/>
+        </w:rPr>
+      </w:pPr>
     </w:p>
     <w:p>
       <w:pPr>
@@ -4097,6 +4833,34 @@
           <w:szCs w:val="28"/>
           <w:lang w:val="ro-RO"/>
         </w:rPr>
+        <w:t>Manual de utilizare și întreținere</w:t>
+      </w:r>
+    </w:p>
+    <w:p>
+      <w:pPr>
+        <w:pStyle w:val="ListParagraph"/>
+        <w:numPr>
+          <w:ilvl w:val="0"/>
+          <w:numId w:val="2"/>
+        </w:numPr>
+        <w:rPr>
+          <w:rFonts w:ascii="Times New Roman" w:hAnsi="Times New Roman"/>
+          <w:b/>
+          <w:bCs/>
+          <w:sz w:val="28"/>
+          <w:szCs w:val="28"/>
+          <w:lang w:val="ro-RO"/>
+        </w:rPr>
+      </w:pPr>
+      <w:r>
+        <w:rPr>
+          <w:rFonts w:ascii="Times New Roman" w:hAnsi="Times New Roman"/>
+          <w:b/>
+          <w:bCs/>
+          <w:sz w:val="28"/>
+          <w:szCs w:val="28"/>
+          <w:lang w:val="ro-RO"/>
+        </w:rPr>
         <w:t>Posibilități de dezvoltare ulterioare</w:t>
       </w:r>
     </w:p>
@@ -4123,6 +4887,7 @@
           <w:szCs w:val="28"/>
           <w:lang w:val="ro-RO"/>
         </w:rPr>
+        <w:lastRenderedPageBreak/>
         <w:t xml:space="preserve">Deoarece avem selecția modului de spălare pe 3 biți, asta înseamnă că putem avea </w:t>
       </w:r>
       <w:r>
@@ -4309,277 +5074,7 @@
           <w:sz w:val="28"/>
           <w:szCs w:val="28"/>
         </w:rPr>
-        <w:t>“</w:t>
-      </w:r>
-      <w:proofErr w:type="spellStart"/>
-      <w:r>
-        <w:rPr>
-          <w:rFonts w:ascii="Times New Roman" w:hAnsi="Times New Roman"/>
-          <w:sz w:val="28"/>
-          <w:szCs w:val="28"/>
-        </w:rPr>
-        <w:t>Spălare</w:t>
-      </w:r>
-      <w:proofErr w:type="spellEnd"/>
-      <w:r>
-        <w:rPr>
-          <w:rFonts w:ascii="Times New Roman" w:hAnsi="Times New Roman"/>
-          <w:sz w:val="28"/>
-          <w:szCs w:val="28"/>
-        </w:rPr>
-        <w:t xml:space="preserve"> </w:t>
-      </w:r>
-      <w:proofErr w:type="spellStart"/>
-      <w:r>
-        <w:rPr>
-          <w:rFonts w:ascii="Times New Roman" w:hAnsi="Times New Roman"/>
-          <w:sz w:val="28"/>
-          <w:szCs w:val="28"/>
-        </w:rPr>
-        <w:t>principală</w:t>
-      </w:r>
-      <w:proofErr w:type="spellEnd"/>
-      <w:r>
-        <w:rPr>
-          <w:rFonts w:ascii="Times New Roman" w:hAnsi="Times New Roman"/>
-          <w:sz w:val="28"/>
-          <w:szCs w:val="28"/>
-        </w:rPr>
-        <w:t xml:space="preserve">”. De </w:t>
-      </w:r>
-      <w:proofErr w:type="spellStart"/>
-      <w:r>
-        <w:rPr>
-          <w:rFonts w:ascii="Times New Roman" w:hAnsi="Times New Roman"/>
-          <w:sz w:val="28"/>
-          <w:szCs w:val="28"/>
-        </w:rPr>
-        <w:t>asemenea</w:t>
-      </w:r>
-      <w:proofErr w:type="spellEnd"/>
-      <w:r>
-        <w:rPr>
-          <w:rFonts w:ascii="Times New Roman" w:hAnsi="Times New Roman"/>
-          <w:sz w:val="28"/>
-          <w:szCs w:val="28"/>
-        </w:rPr>
-        <w:t xml:space="preserve">, la </w:t>
-      </w:r>
-      <w:proofErr w:type="spellStart"/>
-      <w:r>
-        <w:rPr>
-          <w:rFonts w:ascii="Times New Roman" w:hAnsi="Times New Roman"/>
-          <w:sz w:val="28"/>
-          <w:szCs w:val="28"/>
-        </w:rPr>
-        <w:t>cererea</w:t>
-      </w:r>
-      <w:proofErr w:type="spellEnd"/>
-      <w:r>
-        <w:rPr>
-          <w:rFonts w:ascii="Times New Roman" w:hAnsi="Times New Roman"/>
-          <w:sz w:val="28"/>
-          <w:szCs w:val="28"/>
-        </w:rPr>
-        <w:t xml:space="preserve"> </w:t>
-      </w:r>
-      <w:proofErr w:type="spellStart"/>
-      <w:r>
-        <w:rPr>
-          <w:rFonts w:ascii="Times New Roman" w:hAnsi="Times New Roman"/>
-          <w:sz w:val="28"/>
-          <w:szCs w:val="28"/>
-        </w:rPr>
-        <w:t>utlizatorului</w:t>
-      </w:r>
-      <w:proofErr w:type="spellEnd"/>
-      <w:r>
-        <w:rPr>
-          <w:rFonts w:ascii="Times New Roman" w:hAnsi="Times New Roman"/>
-          <w:sz w:val="28"/>
-          <w:szCs w:val="28"/>
-        </w:rPr>
-        <w:t xml:space="preserve">, </w:t>
-      </w:r>
-      <w:proofErr w:type="spellStart"/>
-      <w:r>
-        <w:rPr>
-          <w:rFonts w:ascii="Times New Roman" w:hAnsi="Times New Roman"/>
-          <w:sz w:val="28"/>
-          <w:szCs w:val="28"/>
-        </w:rPr>
-        <w:t>prin</w:t>
-      </w:r>
-      <w:proofErr w:type="spellEnd"/>
-      <w:r>
-        <w:rPr>
-          <w:rFonts w:ascii="Times New Roman" w:hAnsi="Times New Roman"/>
-          <w:sz w:val="28"/>
-          <w:szCs w:val="28"/>
-        </w:rPr>
-        <w:t xml:space="preserve"> </w:t>
-      </w:r>
-      <w:proofErr w:type="spellStart"/>
-      <w:r>
-        <w:rPr>
-          <w:rFonts w:ascii="Times New Roman" w:hAnsi="Times New Roman"/>
-          <w:sz w:val="28"/>
-          <w:szCs w:val="28"/>
-        </w:rPr>
-        <w:t>apăsarea</w:t>
-      </w:r>
-      <w:proofErr w:type="spellEnd"/>
-      <w:r>
-        <w:rPr>
-          <w:rFonts w:ascii="Times New Roman" w:hAnsi="Times New Roman"/>
-          <w:sz w:val="28"/>
-          <w:szCs w:val="28"/>
-        </w:rPr>
-        <w:t xml:space="preserve"> </w:t>
-      </w:r>
-      <w:proofErr w:type="spellStart"/>
-      <w:r>
-        <w:rPr>
-          <w:rFonts w:ascii="Times New Roman" w:hAnsi="Times New Roman"/>
-          <w:sz w:val="28"/>
-          <w:szCs w:val="28"/>
-        </w:rPr>
-        <w:t>unui</w:t>
-      </w:r>
-      <w:proofErr w:type="spellEnd"/>
-      <w:r>
-        <w:rPr>
-          <w:rFonts w:ascii="Times New Roman" w:hAnsi="Times New Roman"/>
-          <w:sz w:val="28"/>
-          <w:szCs w:val="28"/>
-        </w:rPr>
-        <w:t xml:space="preserve"> </w:t>
-      </w:r>
-      <w:proofErr w:type="spellStart"/>
-      <w:r>
-        <w:rPr>
-          <w:rFonts w:ascii="Times New Roman" w:hAnsi="Times New Roman"/>
-          <w:sz w:val="28"/>
-          <w:szCs w:val="28"/>
-        </w:rPr>
-        <w:t>buton</w:t>
-      </w:r>
-      <w:proofErr w:type="spellEnd"/>
-      <w:r>
-        <w:rPr>
-          <w:rFonts w:ascii="Times New Roman" w:hAnsi="Times New Roman"/>
-          <w:sz w:val="28"/>
-          <w:szCs w:val="28"/>
-        </w:rPr>
-        <w:t xml:space="preserve">, </w:t>
-      </w:r>
-      <w:proofErr w:type="spellStart"/>
-      <w:r>
-        <w:rPr>
-          <w:rFonts w:ascii="Times New Roman" w:hAnsi="Times New Roman"/>
-          <w:sz w:val="28"/>
-          <w:szCs w:val="28"/>
-        </w:rPr>
-        <w:t>să</w:t>
-      </w:r>
-      <w:proofErr w:type="spellEnd"/>
-      <w:r>
-        <w:rPr>
-          <w:rFonts w:ascii="Times New Roman" w:hAnsi="Times New Roman"/>
-          <w:sz w:val="28"/>
-          <w:szCs w:val="28"/>
-        </w:rPr>
-        <w:t xml:space="preserve"> </w:t>
-      </w:r>
-      <w:proofErr w:type="spellStart"/>
-      <w:r>
-        <w:rPr>
-          <w:rFonts w:ascii="Times New Roman" w:hAnsi="Times New Roman"/>
-          <w:sz w:val="28"/>
-          <w:szCs w:val="28"/>
-        </w:rPr>
-        <w:t>mai</w:t>
-      </w:r>
-      <w:proofErr w:type="spellEnd"/>
-      <w:r>
-        <w:rPr>
-          <w:rFonts w:ascii="Times New Roman" w:hAnsi="Times New Roman"/>
-          <w:sz w:val="28"/>
-          <w:szCs w:val="28"/>
-        </w:rPr>
-        <w:t xml:space="preserve"> </w:t>
-      </w:r>
-      <w:proofErr w:type="spellStart"/>
-      <w:r>
-        <w:rPr>
-          <w:rFonts w:ascii="Times New Roman" w:hAnsi="Times New Roman"/>
-          <w:sz w:val="28"/>
-          <w:szCs w:val="28"/>
-        </w:rPr>
-        <w:t>apară</w:t>
-      </w:r>
-      <w:proofErr w:type="spellEnd"/>
-      <w:r>
-        <w:rPr>
-          <w:rFonts w:ascii="Times New Roman" w:hAnsi="Times New Roman"/>
-          <w:sz w:val="28"/>
-          <w:szCs w:val="28"/>
-        </w:rPr>
-        <w:t xml:space="preserve"> </w:t>
-      </w:r>
-      <w:proofErr w:type="spellStart"/>
-      <w:r>
-        <w:rPr>
-          <w:rFonts w:ascii="Times New Roman" w:hAnsi="Times New Roman"/>
-          <w:sz w:val="28"/>
-          <w:szCs w:val="28"/>
-        </w:rPr>
-        <w:t>încă</w:t>
-      </w:r>
-      <w:proofErr w:type="spellEnd"/>
-      <w:r>
-        <w:rPr>
-          <w:rFonts w:ascii="Times New Roman" w:hAnsi="Times New Roman"/>
-          <w:sz w:val="28"/>
-          <w:szCs w:val="28"/>
-        </w:rPr>
-        <w:t xml:space="preserve"> o </w:t>
-      </w:r>
-      <w:proofErr w:type="spellStart"/>
-      <w:r>
-        <w:rPr>
-          <w:rFonts w:ascii="Times New Roman" w:hAnsi="Times New Roman"/>
-          <w:sz w:val="28"/>
-          <w:szCs w:val="28"/>
-        </w:rPr>
-        <w:t>dată</w:t>
-      </w:r>
-      <w:proofErr w:type="spellEnd"/>
-      <w:r>
-        <w:rPr>
-          <w:rFonts w:ascii="Times New Roman" w:hAnsi="Times New Roman"/>
-          <w:sz w:val="28"/>
-          <w:szCs w:val="28"/>
-        </w:rPr>
-        <w:t xml:space="preserve"> </w:t>
-      </w:r>
-      <w:proofErr w:type="spellStart"/>
-      <w:r>
-        <w:rPr>
-          <w:rFonts w:ascii="Times New Roman" w:hAnsi="Times New Roman"/>
-          <w:sz w:val="28"/>
-          <w:szCs w:val="28"/>
-        </w:rPr>
-        <w:t>numele</w:t>
-      </w:r>
-      <w:proofErr w:type="spellEnd"/>
-      <w:r>
-        <w:rPr>
-          <w:rFonts w:ascii="Times New Roman" w:hAnsi="Times New Roman"/>
-          <w:sz w:val="28"/>
-          <w:szCs w:val="28"/>
-        </w:rPr>
-        <w:t>.</w:t>
+        <w:t>“Spălare principală”. De asemenea, la cererea utlizatorului, prin apăsarea unui buton, să mai apară încă o dată numele.</w:t>
       </w:r>
     </w:p>
     <w:p>
@@ -4630,47 +5125,16 @@
           <w:sz w:val="24"/>
           <w:szCs w:val="24"/>
         </w:rPr>
-        <w:t xml:space="preserve">Octavian </w:t>
-      </w:r>
-      <w:proofErr w:type="spellStart"/>
-      <w:r>
-        <w:rPr>
-          <w:rFonts w:ascii="Times New Roman" w:hAnsi="Times New Roman"/>
-          <w:b/>
-          <w:bCs/>
-          <w:sz w:val="24"/>
-          <w:szCs w:val="24"/>
-        </w:rPr>
-        <w:t>Creţ</w:t>
-      </w:r>
-      <w:proofErr w:type="spellEnd"/>
-      <w:r>
-        <w:rPr>
-          <w:rFonts w:ascii="Times New Roman" w:hAnsi="Times New Roman"/>
-          <w:sz w:val="24"/>
-          <w:szCs w:val="24"/>
-        </w:rPr>
-        <w:t xml:space="preserve">, Lucia </w:t>
-      </w:r>
-      <w:proofErr w:type="spellStart"/>
-      <w:r>
-        <w:rPr>
-          <w:rFonts w:ascii="Times New Roman" w:hAnsi="Times New Roman"/>
-          <w:sz w:val="24"/>
-          <w:szCs w:val="24"/>
-        </w:rPr>
-        <w:t>Văcariu</w:t>
-      </w:r>
-      <w:proofErr w:type="spellEnd"/>
-      <w:r>
-        <w:rPr>
-          <w:rFonts w:ascii="Times New Roman" w:hAnsi="Times New Roman"/>
-          <w:sz w:val="24"/>
-          <w:szCs w:val="24"/>
-        </w:rPr>
-        <w:t xml:space="preserve"> – </w:t>
-      </w:r>
-      <w:proofErr w:type="spellStart"/>
+        <w:t>Octavian Creţ</w:t>
+      </w:r>
+      <w:r>
+        <w:rPr>
+          <w:rFonts w:ascii="Times New Roman" w:hAnsi="Times New Roman"/>
+          <w:sz w:val="24"/>
+          <w:szCs w:val="24"/>
+        </w:rPr>
+        <w:t>, Lucia Văcariu – </w:t>
+      </w:r>
       <w:r>
         <w:rPr>
           <w:rFonts w:ascii="Times New Roman" w:hAnsi="Times New Roman"/>
@@ -4679,9 +5143,16 @@
           <w:sz w:val="24"/>
           <w:szCs w:val="24"/>
         </w:rPr>
-        <w:t>Limbajul</w:t>
-      </w:r>
-      <w:proofErr w:type="spellEnd"/>
+        <w:t>Limbajul VHDL. Îndrumător de laborator</w:t>
+      </w:r>
+      <w:r>
+        <w:rPr>
+          <w:rFonts w:ascii="Times New Roman" w:hAnsi="Times New Roman"/>
+          <w:sz w:val="24"/>
+          <w:szCs w:val="24"/>
+        </w:rPr>
+        <w:t>, Ediţia a treia completată şi revizuită. Editura UTPres</w:t>
+      </w:r>
       <w:r>
         <w:rPr>
           <w:rFonts w:ascii="Times New Roman" w:hAnsi="Times New Roman"/>
@@ -4690,176 +5161,6 @@
           <w:sz w:val="24"/>
           <w:szCs w:val="24"/>
         </w:rPr>
-        <w:t xml:space="preserve"> VHDL. </w:t>
-      </w:r>
-      <w:proofErr w:type="spellStart"/>
-      <w:r>
-        <w:rPr>
-          <w:rFonts w:ascii="Times New Roman" w:hAnsi="Times New Roman"/>
-          <w:i/>
-          <w:iCs/>
-          <w:sz w:val="24"/>
-          <w:szCs w:val="24"/>
-        </w:rPr>
-        <w:t>Îndrumător</w:t>
-      </w:r>
-      <w:proofErr w:type="spellEnd"/>
-      <w:r>
-        <w:rPr>
-          <w:rFonts w:ascii="Times New Roman" w:hAnsi="Times New Roman"/>
-          <w:i/>
-          <w:iCs/>
-          <w:sz w:val="24"/>
-          <w:szCs w:val="24"/>
-        </w:rPr>
-        <w:t xml:space="preserve"> de </w:t>
-      </w:r>
-      <w:proofErr w:type="spellStart"/>
-      <w:r>
-        <w:rPr>
-          <w:rFonts w:ascii="Times New Roman" w:hAnsi="Times New Roman"/>
-          <w:i/>
-          <w:iCs/>
-          <w:sz w:val="24"/>
-          <w:szCs w:val="24"/>
-        </w:rPr>
-        <w:t>laborator</w:t>
-      </w:r>
-      <w:proofErr w:type="spellEnd"/>
-      <w:r>
-        <w:rPr>
-          <w:rFonts w:ascii="Times New Roman" w:hAnsi="Times New Roman"/>
-          <w:sz w:val="24"/>
-          <w:szCs w:val="24"/>
-        </w:rPr>
-        <w:t xml:space="preserve">, </w:t>
-      </w:r>
-      <w:proofErr w:type="spellStart"/>
-      <w:r>
-        <w:rPr>
-          <w:rFonts w:ascii="Times New Roman" w:hAnsi="Times New Roman"/>
-          <w:sz w:val="24"/>
-          <w:szCs w:val="24"/>
-        </w:rPr>
-        <w:t>Ediţia</w:t>
-      </w:r>
-      <w:proofErr w:type="spellEnd"/>
-      <w:r>
-        <w:rPr>
-          <w:rFonts w:ascii="Times New Roman" w:hAnsi="Times New Roman"/>
-          <w:sz w:val="24"/>
-          <w:szCs w:val="24"/>
-        </w:rPr>
-        <w:t xml:space="preserve"> a </w:t>
-      </w:r>
-      <w:proofErr w:type="spellStart"/>
-      <w:r>
-        <w:rPr>
-          <w:rFonts w:ascii="Times New Roman" w:hAnsi="Times New Roman"/>
-          <w:sz w:val="24"/>
-          <w:szCs w:val="24"/>
-        </w:rPr>
-        <w:t>treia</w:t>
-      </w:r>
-      <w:proofErr w:type="spellEnd"/>
-      <w:r>
-        <w:rPr>
-          <w:rFonts w:ascii="Times New Roman" w:hAnsi="Times New Roman"/>
-          <w:sz w:val="24"/>
-          <w:szCs w:val="24"/>
-        </w:rPr>
-        <w:t xml:space="preserve"> </w:t>
-      </w:r>
-      <w:proofErr w:type="spellStart"/>
-      <w:r>
-        <w:rPr>
-          <w:rFonts w:ascii="Times New Roman" w:hAnsi="Times New Roman"/>
-          <w:sz w:val="24"/>
-          <w:szCs w:val="24"/>
-        </w:rPr>
-        <w:t>completată</w:t>
-      </w:r>
-      <w:proofErr w:type="spellEnd"/>
-      <w:r>
-        <w:rPr>
-          <w:rFonts w:ascii="Times New Roman" w:hAnsi="Times New Roman"/>
-          <w:sz w:val="24"/>
-          <w:szCs w:val="24"/>
-        </w:rPr>
-        <w:t xml:space="preserve"> </w:t>
-      </w:r>
-      <w:proofErr w:type="spellStart"/>
-      <w:r>
-        <w:rPr>
-          <w:rFonts w:ascii="Times New Roman" w:hAnsi="Times New Roman"/>
-          <w:sz w:val="24"/>
-          <w:szCs w:val="24"/>
-        </w:rPr>
-        <w:t>şi</w:t>
-      </w:r>
-      <w:proofErr w:type="spellEnd"/>
-      <w:r>
-        <w:rPr>
-          <w:rFonts w:ascii="Times New Roman" w:hAnsi="Times New Roman"/>
-          <w:sz w:val="24"/>
-          <w:szCs w:val="24"/>
-        </w:rPr>
-        <w:t xml:space="preserve"> </w:t>
-      </w:r>
-      <w:proofErr w:type="spellStart"/>
-      <w:r>
-        <w:rPr>
-          <w:rFonts w:ascii="Times New Roman" w:hAnsi="Times New Roman"/>
-          <w:sz w:val="24"/>
-          <w:szCs w:val="24"/>
-        </w:rPr>
-        <w:t>revizuită</w:t>
-      </w:r>
-      <w:proofErr w:type="spellEnd"/>
-      <w:r>
-        <w:rPr>
-          <w:rFonts w:ascii="Times New Roman" w:hAnsi="Times New Roman"/>
-          <w:sz w:val="24"/>
-          <w:szCs w:val="24"/>
-        </w:rPr>
-        <w:t xml:space="preserve">. </w:t>
-      </w:r>
-      <w:proofErr w:type="spellStart"/>
-      <w:r>
-        <w:rPr>
-          <w:rFonts w:ascii="Times New Roman" w:hAnsi="Times New Roman"/>
-          <w:sz w:val="24"/>
-          <w:szCs w:val="24"/>
-        </w:rPr>
-        <w:t>Editura</w:t>
-      </w:r>
-      <w:proofErr w:type="spellEnd"/>
-      <w:r>
-        <w:rPr>
-          <w:rFonts w:ascii="Times New Roman" w:hAnsi="Times New Roman"/>
-          <w:sz w:val="24"/>
-          <w:szCs w:val="24"/>
-        </w:rPr>
-        <w:t xml:space="preserve"> </w:t>
-      </w:r>
-      <w:proofErr w:type="spellStart"/>
-      <w:r>
-        <w:rPr>
-          <w:rFonts w:ascii="Times New Roman" w:hAnsi="Times New Roman"/>
-          <w:sz w:val="24"/>
-          <w:szCs w:val="24"/>
-        </w:rPr>
-        <w:t>UTPres</w:t>
-      </w:r>
-      <w:proofErr w:type="spellEnd"/>
-      <w:r>
-        <w:rPr>
-          <w:rFonts w:ascii="Times New Roman" w:hAnsi="Times New Roman"/>
-          <w:i/>
-          <w:iCs/>
-          <w:sz w:val="24"/>
-          <w:szCs w:val="24"/>
-        </w:rPr>
         <w:t>, </w:t>
       </w:r>
       <w:r>
@@ -4872,8 +5173,8 @@
       </w:r>
     </w:p>
     <w:sectPr>
-      <w:headerReference w:type="default" r:id="rId23"/>
-      <w:footerReference w:type="default" r:id="rId24"/>
+      <w:headerReference w:type="default" r:id="rId21"/>
+      <w:footerReference w:type="default" r:id="rId22"/>
       <w:pgSz w:w="12240" w:h="15840"/>
       <w:pgMar w:top="1440" w:right="1440" w:bottom="1440" w:left="1440" w:header="850" w:footer="720" w:gutter="0"/>
       <w:cols w:space="720"/>
@@ -4885,7 +5186,7 @@
 </file>
 
 <file path=word/endnotes.xml><?xml version="1.0" encoding="utf-8"?>
-<w:endnotes xmlns:wpc="http://schemas.microsoft.com/office/word/2010/wordprocessingCanvas" xmlns:cx="http://schemas.microsoft.com/office/drawing/2014/chartex" xmlns:cx1="http://schemas.microsoft.com/office/drawing/2015/9/8/chartex" xmlns:cx2="http://schemas.microsoft.com/office/drawing/2015/10/21/chartex" xmlns:cx3="http://schemas.microsoft.com/office/drawing/2016/5/9/chartex" xmlns:cx4="http://schemas.microsoft.com/office/drawing/2016/5/10/chartex" xmlns:cx5="http://schemas.microsoft.com/office/drawing/2016/5/11/chartex" xmlns:cx6="http://schemas.microsoft.com/office/drawing/2016/5/12/chartex" xmlns:cx7="http://schemas.microsoft.com/office/drawing/2016/5/13/chartex" xmlns:cx8="http://schemas.microsoft.com/office/drawing/2016/5/14/chartex" xmlns:mc="http://schemas.openxmlformats.org/markup-compatibility/2006" xmlns:aink="http://schemas.microsoft.com/office/drawing/2016/ink" xmlns:am3d="http://schemas.microsoft.com/office/drawing/2017/model3d" xmlns:o="urn:schemas-microsoft-com:office:office" xmlns:oel="http://schemas.microsoft.com/office/2019/extlst" xmlns:r="http://schemas.openxmlformats.org/officeDocument/2006/relationships" xmlns:m="http://schemas.openxmlformats.org/officeDocument/2006/math" xmlns:v="urn:schemas-microsoft-com:vml" xmlns:wp14="http://schemas.microsoft.com/office/word/2010/wordprocessingDrawing" xmlns:wp="http://schemas.openxmlformats.org/drawingml/2006/wordprocessingDrawing" xmlns:w10="urn:schemas-microsoft-com:office:word" xmlns:w="http://schemas.openxmlformats.org/wordprocessingml/2006/main" xmlns:w14="http://schemas.microsoft.com/office/word/2010/wordml" xmlns:w15="http://schemas.microsoft.com/office/word/2012/wordml" xmlns:w16cex="http://schemas.microsoft.com/office/word/2018/wordml/cex" xmlns:w16cid="http://schemas.microsoft.com/office/word/2016/wordml/cid" xmlns:w16="http://schemas.microsoft.com/office/word/2018/wordml" xmlns:w16sdtdh="http://schemas.microsoft.com/office/word/2020/wordml/sdtdatahash" xmlns:w16se="http://schemas.microsoft.com/office/word/2015/wordml/symex" xmlns:wpg="http://schemas.microsoft.com/office/word/2010/wordprocessingGroup" xmlns:wpi="http://schemas.microsoft.com/office/word/2010/wordprocessingInk" xmlns:wne="http://schemas.microsoft.com/office/word/2006/wordml" xmlns:wps="http://schemas.microsoft.com/office/word/2010/wordprocessingShape" mc:Ignorable="w14 w15 w16se w16cid w16 w16cex w16sdtdh wp14">
+<w:endnotes xmlns:wpc="http://schemas.microsoft.com/office/word/2010/wordprocessingCanvas" xmlns:cx="http://schemas.microsoft.com/office/drawing/2014/chartex" xmlns:cx1="http://schemas.microsoft.com/office/drawing/2015/9/8/chartex" xmlns:cx2="http://schemas.microsoft.com/office/drawing/2015/10/21/chartex" xmlns:cx3="http://schemas.microsoft.com/office/drawing/2016/5/9/chartex" xmlns:cx4="http://schemas.microsoft.com/office/drawing/2016/5/10/chartex" xmlns:cx5="http://schemas.microsoft.com/office/drawing/2016/5/11/chartex" xmlns:cx6="http://schemas.microsoft.com/office/drawing/2016/5/12/chartex" xmlns:cx7="http://schemas.microsoft.com/office/drawing/2016/5/13/chartex" xmlns:cx8="http://schemas.microsoft.com/office/drawing/2016/5/14/chartex" xmlns:mc="http://schemas.openxmlformats.org/markup-compatibility/2006" xmlns:aink="http://schemas.microsoft.com/office/drawing/2016/ink" xmlns:am3d="http://schemas.microsoft.com/office/drawing/2017/model3d" xmlns:o="urn:schemas-microsoft-com:office:office" xmlns:r="http://schemas.openxmlformats.org/officeDocument/2006/relationships" xmlns:m="http://schemas.openxmlformats.org/officeDocument/2006/math" xmlns:v="urn:schemas-microsoft-com:vml" xmlns:wp14="http://schemas.microsoft.com/office/word/2010/wordprocessingDrawing" xmlns:wp="http://schemas.openxmlformats.org/drawingml/2006/wordprocessingDrawing" xmlns:w10="urn:schemas-microsoft-com:office:word" xmlns:w="http://schemas.openxmlformats.org/wordprocessingml/2006/main" xmlns:w14="http://schemas.microsoft.com/office/word/2010/wordml" xmlns:w15="http://schemas.microsoft.com/office/word/2012/wordml" xmlns:w16cex="http://schemas.microsoft.com/office/word/2018/wordml/cex" xmlns:w16cid="http://schemas.microsoft.com/office/word/2016/wordml/cid" xmlns:w16="http://schemas.microsoft.com/office/word/2018/wordml" xmlns:w16sdtdh="http://schemas.microsoft.com/office/word/2020/wordml/sdtdatahash" xmlns:w16se="http://schemas.microsoft.com/office/word/2015/wordml/symex" xmlns:wpg="http://schemas.microsoft.com/office/word/2010/wordprocessingGroup" xmlns:wpi="http://schemas.microsoft.com/office/word/2010/wordprocessingInk" xmlns:wne="http://schemas.microsoft.com/office/word/2006/wordml" xmlns:wps="http://schemas.microsoft.com/office/word/2010/wordprocessingShape" mc:Ignorable="w14 w15 w16se w16cid w16 w16cex w16sdtdh wp14">
   <w:endnote w:type="separator" w:id="-1">
     <w:p>
       <w:pPr>
@@ -4910,7 +5211,7 @@
 </file>
 
 <file path=word/footer1.xml><?xml version="1.0" encoding="utf-8"?>
-<w:ftr xmlns:wpc="http://schemas.microsoft.com/office/word/2010/wordprocessingCanvas" xmlns:cx="http://schemas.microsoft.com/office/drawing/2014/chartex" xmlns:cx1="http://schemas.microsoft.com/office/drawing/2015/9/8/chartex" xmlns:cx2="http://schemas.microsoft.com/office/drawing/2015/10/21/chartex" xmlns:cx3="http://schemas.microsoft.com/office/drawing/2016/5/9/chartex" xmlns:cx4="http://schemas.microsoft.com/office/drawing/2016/5/10/chartex" xmlns:cx5="http://schemas.microsoft.com/office/drawing/2016/5/11/chartex" xmlns:cx6="http://schemas.microsoft.com/office/drawing/2016/5/12/chartex" xmlns:cx7="http://schemas.microsoft.com/office/drawing/2016/5/13/chartex" xmlns:cx8="http://schemas.microsoft.com/office/drawing/2016/5/14/chartex" xmlns:mc="http://schemas.openxmlformats.org/markup-compatibility/2006" xmlns:aink="http://schemas.microsoft.com/office/drawing/2016/ink" xmlns:am3d="http://schemas.microsoft.com/office/drawing/2017/model3d" xmlns:o="urn:schemas-microsoft-com:office:office" xmlns:oel="http://schemas.microsoft.com/office/2019/extlst" xmlns:r="http://schemas.openxmlformats.org/officeDocument/2006/relationships" xmlns:m="http://schemas.openxmlformats.org/officeDocument/2006/math" xmlns:v="urn:schemas-microsoft-com:vml" xmlns:wp14="http://schemas.microsoft.com/office/word/2010/wordprocessingDrawing" xmlns:wp="http://schemas.openxmlformats.org/drawingml/2006/wordprocessingDrawing" xmlns:w10="urn:schemas-microsoft-com:office:word" xmlns:w="http://schemas.openxmlformats.org/wordprocessingml/2006/main" xmlns:w14="http://schemas.microsoft.com/office/word/2010/wordml" xmlns:w15="http://schemas.microsoft.com/office/word/2012/wordml" xmlns:w16cex="http://schemas.microsoft.com/office/word/2018/wordml/cex" xmlns:w16cid="http://schemas.microsoft.com/office/word/2016/wordml/cid" xmlns:w16="http://schemas.microsoft.com/office/word/2018/wordml" xmlns:w16sdtdh="http://schemas.microsoft.com/office/word/2020/wordml/sdtdatahash" xmlns:w16se="http://schemas.microsoft.com/office/word/2015/wordml/symex" xmlns:wpg="http://schemas.microsoft.com/office/word/2010/wordprocessingGroup" xmlns:wpi="http://schemas.microsoft.com/office/word/2010/wordprocessingInk" xmlns:wne="http://schemas.microsoft.com/office/word/2006/wordml" xmlns:wps="http://schemas.microsoft.com/office/word/2010/wordprocessingShape" mc:Ignorable="w14 w15 w16se w16cid w16 w16cex w16sdtdh wp14">
+<w:ftr xmlns:wpc="http://schemas.microsoft.com/office/word/2010/wordprocessingCanvas" xmlns:cx="http://schemas.microsoft.com/office/drawing/2014/chartex" xmlns:cx1="http://schemas.microsoft.com/office/drawing/2015/9/8/chartex" xmlns:cx2="http://schemas.microsoft.com/office/drawing/2015/10/21/chartex" xmlns:cx3="http://schemas.microsoft.com/office/drawing/2016/5/9/chartex" xmlns:cx4="http://schemas.microsoft.com/office/drawing/2016/5/10/chartex" xmlns:cx5="http://schemas.microsoft.com/office/drawing/2016/5/11/chartex" xmlns:cx6="http://schemas.microsoft.com/office/drawing/2016/5/12/chartex" xmlns:cx7="http://schemas.microsoft.com/office/drawing/2016/5/13/chartex" xmlns:cx8="http://schemas.microsoft.com/office/drawing/2016/5/14/chartex" xmlns:mc="http://schemas.openxmlformats.org/markup-compatibility/2006" xmlns:aink="http://schemas.microsoft.com/office/drawing/2016/ink" xmlns:am3d="http://schemas.microsoft.com/office/drawing/2017/model3d" xmlns:o="urn:schemas-microsoft-com:office:office" xmlns:r="http://schemas.openxmlformats.org/officeDocument/2006/relationships" xmlns:m="http://schemas.openxmlformats.org/officeDocument/2006/math" xmlns:v="urn:schemas-microsoft-com:vml" xmlns:wp14="http://schemas.microsoft.com/office/word/2010/wordprocessingDrawing" xmlns:wp="http://schemas.openxmlformats.org/drawingml/2006/wordprocessingDrawing" xmlns:w10="urn:schemas-microsoft-com:office:word" xmlns:w="http://schemas.openxmlformats.org/wordprocessingml/2006/main" xmlns:w14="http://schemas.microsoft.com/office/word/2010/wordml" xmlns:w15="http://schemas.microsoft.com/office/word/2012/wordml" xmlns:w16cex="http://schemas.microsoft.com/office/word/2018/wordml/cex" xmlns:w16cid="http://schemas.microsoft.com/office/word/2016/wordml/cid" xmlns:w16="http://schemas.microsoft.com/office/word/2018/wordml" xmlns:w16sdtdh="http://schemas.microsoft.com/office/word/2020/wordml/sdtdatahash" xmlns:w16se="http://schemas.microsoft.com/office/word/2015/wordml/symex" xmlns:wpg="http://schemas.microsoft.com/office/word/2010/wordprocessingGroup" xmlns:wpi="http://schemas.microsoft.com/office/word/2010/wordprocessingInk" xmlns:wne="http://schemas.microsoft.com/office/word/2006/wordml" xmlns:wps="http://schemas.microsoft.com/office/word/2010/wordprocessingShape" mc:Ignorable="w14 w15 w16se w16cid w16 w16cex w16sdtdh wp14">
   <w:sdt>
     <w:sdtPr>
       <w:id w:val="1419988880"/>
@@ -4963,7 +5264,7 @@
 </file>
 
 <file path=word/footnotes.xml><?xml version="1.0" encoding="utf-8"?>
-<w:footnotes xmlns:wpc="http://schemas.microsoft.com/office/word/2010/wordprocessingCanvas" xmlns:cx="http://schemas.microsoft.com/office/drawing/2014/chartex" xmlns:cx1="http://schemas.microsoft.com/office/drawing/2015/9/8/chartex" xmlns:cx2="http://schemas.microsoft.com/office/drawing/2015/10/21/chartex" xmlns:cx3="http://schemas.microsoft.com/office/drawing/2016/5/9/chartex" xmlns:cx4="http://schemas.microsoft.com/office/drawing/2016/5/10/chartex" xmlns:cx5="http://schemas.microsoft.com/office/drawing/2016/5/11/chartex" xmlns:cx6="http://schemas.microsoft.com/office/drawing/2016/5/12/chartex" xmlns:cx7="http://schemas.microsoft.com/office/drawing/2016/5/13/chartex" xmlns:cx8="http://schemas.microsoft.com/office/drawing/2016/5/14/chartex" xmlns:mc="http://schemas.openxmlformats.org/markup-compatibility/2006" xmlns:aink="http://schemas.microsoft.com/office/drawing/2016/ink" xmlns:am3d="http://schemas.microsoft.com/office/drawing/2017/model3d" xmlns:o="urn:schemas-microsoft-com:office:office" xmlns:oel="http://schemas.microsoft.com/office/2019/extlst" xmlns:r="http://schemas.openxmlformats.org/officeDocument/2006/relationships" xmlns:m="http://schemas.openxmlformats.org/officeDocument/2006/math" xmlns:v="urn:schemas-microsoft-com:vml" xmlns:wp14="http://schemas.microsoft.com/office/word/2010/wordprocessingDrawing" xmlns:wp="http://schemas.openxmlformats.org/drawingml/2006/wordprocessingDrawing" xmlns:w10="urn:schemas-microsoft-com:office:word" xmlns:w="http://schemas.openxmlformats.org/wordprocessingml/2006/main" xmlns:w14="http://schemas.microsoft.com/office/word/2010/wordml" xmlns:w15="http://schemas.microsoft.com/office/word/2012/wordml" xmlns:w16cex="http://schemas.microsoft.com/office/word/2018/wordml/cex" xmlns:w16cid="http://schemas.microsoft.com/office/word/2016/wordml/cid" xmlns:w16="http://schemas.microsoft.com/office/word/2018/wordml" xmlns:w16sdtdh="http://schemas.microsoft.com/office/word/2020/wordml/sdtdatahash" xmlns:w16se="http://schemas.microsoft.com/office/word/2015/wordml/symex" xmlns:wpg="http://schemas.microsoft.com/office/word/2010/wordprocessingGroup" xmlns:wpi="http://schemas.microsoft.com/office/word/2010/wordprocessingInk" xmlns:wne="http://schemas.microsoft.com/office/word/2006/wordml" xmlns:wps="http://schemas.microsoft.com/office/word/2010/wordprocessingShape" mc:Ignorable="w14 w15 w16se w16cid w16 w16cex w16sdtdh wp14">
+<w:footnotes xmlns:wpc="http://schemas.microsoft.com/office/word/2010/wordprocessingCanvas" xmlns:cx="http://schemas.microsoft.com/office/drawing/2014/chartex" xmlns:cx1="http://schemas.microsoft.com/office/drawing/2015/9/8/chartex" xmlns:cx2="http://schemas.microsoft.com/office/drawing/2015/10/21/chartex" xmlns:cx3="http://schemas.microsoft.com/office/drawing/2016/5/9/chartex" xmlns:cx4="http://schemas.microsoft.com/office/drawing/2016/5/10/chartex" xmlns:cx5="http://schemas.microsoft.com/office/drawing/2016/5/11/chartex" xmlns:cx6="http://schemas.microsoft.com/office/drawing/2016/5/12/chartex" xmlns:cx7="http://schemas.microsoft.com/office/drawing/2016/5/13/chartex" xmlns:cx8="http://schemas.microsoft.com/office/drawing/2016/5/14/chartex" xmlns:mc="http://schemas.openxmlformats.org/markup-compatibility/2006" xmlns:aink="http://schemas.microsoft.com/office/drawing/2016/ink" xmlns:am3d="http://schemas.microsoft.com/office/drawing/2017/model3d" xmlns:o="urn:schemas-microsoft-com:office:office" xmlns:r="http://schemas.openxmlformats.org/officeDocument/2006/relationships" xmlns:m="http://schemas.openxmlformats.org/officeDocument/2006/math" xmlns:v="urn:schemas-microsoft-com:vml" xmlns:wp14="http://schemas.microsoft.com/office/word/2010/wordprocessingDrawing" xmlns:wp="http://schemas.openxmlformats.org/drawingml/2006/wordprocessingDrawing" xmlns:w10="urn:schemas-microsoft-com:office:word" xmlns:w="http://schemas.openxmlformats.org/wordprocessingml/2006/main" xmlns:w14="http://schemas.microsoft.com/office/word/2010/wordml" xmlns:w15="http://schemas.microsoft.com/office/word/2012/wordml" xmlns:w16cex="http://schemas.microsoft.com/office/word/2018/wordml/cex" xmlns:w16cid="http://schemas.microsoft.com/office/word/2016/wordml/cid" xmlns:w16="http://schemas.microsoft.com/office/word/2018/wordml" xmlns:w16sdtdh="http://schemas.microsoft.com/office/word/2020/wordml/sdtdatahash" xmlns:w16se="http://schemas.microsoft.com/office/word/2015/wordml/symex" xmlns:wpg="http://schemas.microsoft.com/office/word/2010/wordprocessingGroup" xmlns:wpi="http://schemas.microsoft.com/office/word/2010/wordprocessingInk" xmlns:wne="http://schemas.microsoft.com/office/word/2006/wordml" xmlns:wps="http://schemas.microsoft.com/office/word/2010/wordprocessingShape" mc:Ignorable="w14 w15 w16se w16cid w16 w16cex w16sdtdh wp14">
   <w:footnote w:type="separator" w:id="-1">
     <w:p>
       <w:pPr>
@@ -4988,7 +5289,7 @@
 </file>
 
 <file path=word/header1.xml><?xml version="1.0" encoding="utf-8"?>
-<w:hdr xmlns:wpc="http://schemas.microsoft.com/office/word/2010/wordprocessingCanvas" xmlns:cx="http://schemas.microsoft.com/office/drawing/2014/chartex" xmlns:cx1="http://schemas.microsoft.com/office/drawing/2015/9/8/chartex" xmlns:cx2="http://schemas.microsoft.com/office/drawing/2015/10/21/chartex" xmlns:cx3="http://schemas.microsoft.com/office/drawing/2016/5/9/chartex" xmlns:cx4="http://schemas.microsoft.com/office/drawing/2016/5/10/chartex" xmlns:cx5="http://schemas.microsoft.com/office/drawing/2016/5/11/chartex" xmlns:cx6="http://schemas.microsoft.com/office/drawing/2016/5/12/chartex" xmlns:cx7="http://schemas.microsoft.com/office/drawing/2016/5/13/chartex" xmlns:cx8="http://schemas.microsoft.com/office/drawing/2016/5/14/chartex" xmlns:mc="http://schemas.openxmlformats.org/markup-compatibility/2006" xmlns:aink="http://schemas.microsoft.com/office/drawing/2016/ink" xmlns:am3d="http://schemas.microsoft.com/office/drawing/2017/model3d" xmlns:o="urn:schemas-microsoft-com:office:office" xmlns:oel="http://schemas.microsoft.com/office/2019/extlst" xmlns:r="http://schemas.openxmlformats.org/officeDocument/2006/relationships" xmlns:m="http://schemas.openxmlformats.org/officeDocument/2006/math" xmlns:v="urn:schemas-microsoft-com:vml" xmlns:wp14="http://schemas.microsoft.com/office/word/2010/wordprocessingDrawing" xmlns:wp="http://schemas.openxmlformats.org/drawingml/2006/wordprocessingDrawing" xmlns:w10="urn:schemas-microsoft-com:office:word" xmlns:w="http://schemas.openxmlformats.org/wordprocessingml/2006/main" xmlns:w14="http://schemas.microsoft.com/office/word/2010/wordml" xmlns:w15="http://schemas.microsoft.com/office/word/2012/wordml" xmlns:w16cex="http://schemas.microsoft.com/office/word/2018/wordml/cex" xmlns:w16cid="http://schemas.microsoft.com/office/word/2016/wordml/cid" xmlns:w16="http://schemas.microsoft.com/office/word/2018/wordml" xmlns:w16sdtdh="http://schemas.microsoft.com/office/word/2020/wordml/sdtdatahash" xmlns:w16se="http://schemas.microsoft.com/office/word/2015/wordml/symex" xmlns:wpg="http://schemas.microsoft.com/office/word/2010/wordprocessingGroup" xmlns:wpi="http://schemas.microsoft.com/office/word/2010/wordprocessingInk" xmlns:wne="http://schemas.microsoft.com/office/word/2006/wordml" xmlns:wps="http://schemas.microsoft.com/office/word/2010/wordprocessingShape" mc:Ignorable="w14 w15 w16se w16cid w16 w16cex w16sdtdh wp14">
+<w:hdr xmlns:wpc="http://schemas.microsoft.com/office/word/2010/wordprocessingCanvas" xmlns:cx="http://schemas.microsoft.com/office/drawing/2014/chartex" xmlns:cx1="http://schemas.microsoft.com/office/drawing/2015/9/8/chartex" xmlns:cx2="http://schemas.microsoft.com/office/drawing/2015/10/21/chartex" xmlns:cx3="http://schemas.microsoft.com/office/drawing/2016/5/9/chartex" xmlns:cx4="http://schemas.microsoft.com/office/drawing/2016/5/10/chartex" xmlns:cx5="http://schemas.microsoft.com/office/drawing/2016/5/11/chartex" xmlns:cx6="http://schemas.microsoft.com/office/drawing/2016/5/12/chartex" xmlns:cx7="http://schemas.microsoft.com/office/drawing/2016/5/13/chartex" xmlns:cx8="http://schemas.microsoft.com/office/drawing/2016/5/14/chartex" xmlns:mc="http://schemas.openxmlformats.org/markup-compatibility/2006" xmlns:aink="http://schemas.microsoft.com/office/drawing/2016/ink" xmlns:am3d="http://schemas.microsoft.com/office/drawing/2017/model3d" xmlns:o="urn:schemas-microsoft-com:office:office" xmlns:r="http://schemas.openxmlformats.org/officeDocument/2006/relationships" xmlns:m="http://schemas.openxmlformats.org/officeDocument/2006/math" xmlns:v="urn:schemas-microsoft-com:vml" xmlns:wp14="http://schemas.microsoft.com/office/word/2010/wordprocessingDrawing" xmlns:wp="http://schemas.openxmlformats.org/drawingml/2006/wordprocessingDrawing" xmlns:w10="urn:schemas-microsoft-com:office:word" xmlns:w="http://schemas.openxmlformats.org/wordprocessingml/2006/main" xmlns:w14="http://schemas.microsoft.com/office/word/2010/wordml" xmlns:w15="http://schemas.microsoft.com/office/word/2012/wordml" xmlns:w16cex="http://schemas.microsoft.com/office/word/2018/wordml/cex" xmlns:w16cid="http://schemas.microsoft.com/office/word/2016/wordml/cid" xmlns:w16="http://schemas.microsoft.com/office/word/2018/wordml" xmlns:w16sdtdh="http://schemas.microsoft.com/office/word/2020/wordml/sdtdatahash" xmlns:w16se="http://schemas.microsoft.com/office/word/2015/wordml/symex" xmlns:wpg="http://schemas.microsoft.com/office/word/2010/wordprocessingGroup" xmlns:wpi="http://schemas.microsoft.com/office/word/2010/wordprocessingInk" xmlns:wne="http://schemas.microsoft.com/office/word/2006/wordml" xmlns:wps="http://schemas.microsoft.com/office/word/2010/wordprocessingShape" mc:Ignorable="w14 w15 w16se w16cid w16 w16cex w16sdtdh wp14">
   <w:p>
     <w:pPr>
       <w:pStyle w:val="Header"/>
@@ -4998,16 +5299,16 @@
         <w:noProof/>
       </w:rPr>
       <w:drawing>
-        <wp:anchor distT="0" distB="0" distL="0" distR="0" simplePos="0" relativeHeight="251659264" behindDoc="1" locked="0" layoutInCell="1" allowOverlap="1" wp14:anchorId="7F3272E5" wp14:editId="49370633">
+        <wp:anchor distT="0" distB="0" distL="0" distR="0" simplePos="0" relativeHeight="251659264" behindDoc="1" locked="0" layoutInCell="1" allowOverlap="1" wp14:anchorId="7F3272E5" wp14:editId="6BFE581C">
           <wp:simplePos x="0" y="0"/>
           <wp:positionH relativeFrom="margin">
-            <wp:align>center</wp:align>
+            <wp:posOffset>833438</wp:posOffset>
           </wp:positionH>
           <wp:positionV relativeFrom="page">
-            <wp:align>top</wp:align>
+            <wp:posOffset>123825</wp:posOffset>
           </wp:positionV>
-          <wp:extent cx="5731509" cy="927734"/>
-          <wp:effectExtent l="0" t="0" r="3175" b="6350"/>
+          <wp:extent cx="4499994" cy="746125"/>
+          <wp:effectExtent l="0" t="0" r="0" b="0"/>
           <wp:wrapNone/>
           <wp:docPr id="1" name="image1.jpeg"/>
           <wp:cNvGraphicFramePr>
@@ -5020,24 +5321,37 @@
                   <pic:cNvPr id="2" name="image1.jpeg"/>
                   <pic:cNvPicPr/>
                 </pic:nvPicPr>
-                <pic:blipFill>
+                <pic:blipFill rotWithShape="1">
                   <a:blip r:embed="rId1" cstate="print"/>
-                  <a:stretch>
-                    <a:fillRect/>
-                  </a:stretch>
+                  <a:srcRect l="2376"/>
+                  <a:stretch/>
                 </pic:blipFill>
-                <pic:spPr>
+                <pic:spPr bwMode="auto">
                   <a:xfrm>
                     <a:off x="0" y="0"/>
-                    <a:ext cx="5731509" cy="927734"/>
+                    <a:ext cx="4500549" cy="746217"/>
                   </a:xfrm>
                   <a:prstGeom prst="rect">
                     <a:avLst/>
                   </a:prstGeom>
+                  <a:ln>
+                    <a:noFill/>
+                  </a:ln>
+                  <a:extLst>
+                    <a:ext uri="{53640926-AAD7-44D8-BBD7-CCE9431645EC}">
+                      <a14:shadowObscured xmlns:a14="http://schemas.microsoft.com/office/drawing/2010/main"/>
+                    </a:ext>
+                  </a:extLst>
                 </pic:spPr>
               </pic:pic>
             </a:graphicData>
           </a:graphic>
+          <wp14:sizeRelH relativeFrom="margin">
+            <wp14:pctWidth>0</wp14:pctWidth>
+          </wp14:sizeRelH>
+          <wp14:sizeRelV relativeFrom="margin">
+            <wp14:pctHeight>0</wp14:pctHeight>
+          </wp14:sizeRelV>
         </wp:anchor>
       </w:drawing>
     </w:r>
@@ -5046,7 +5360,7 @@
 </file>
 
 <file path=word/numbering.xml><?xml version="1.0" encoding="utf-8"?>
-<w:numbering xmlns:wpc="http://schemas.microsoft.com/office/word/2010/wordprocessingCanvas" xmlns:cx="http://schemas.microsoft.com/office/drawing/2014/chartex" xmlns:cx1="http://schemas.microsoft.com/office/drawing/2015/9/8/chartex" xmlns:cx2="http://schemas.microsoft.com/office/drawing/2015/10/21/chartex" xmlns:cx3="http://schemas.microsoft.com/office/drawing/2016/5/9/chartex" xmlns:cx4="http://schemas.microsoft.com/office/drawing/2016/5/10/chartex" xmlns:cx5="http://schemas.microsoft.com/office/drawing/2016/5/11/chartex" xmlns:cx6="http://schemas.microsoft.com/office/drawing/2016/5/12/chartex" xmlns:cx7="http://schemas.microsoft.com/office/drawing/2016/5/13/chartex" xmlns:cx8="http://schemas.microsoft.com/office/drawing/2016/5/14/chartex" xmlns:mc="http://schemas.openxmlformats.org/markup-compatibility/2006" xmlns:aink="http://schemas.microsoft.com/office/drawing/2016/ink" xmlns:am3d="http://schemas.microsoft.com/office/drawing/2017/model3d" xmlns:o="urn:schemas-microsoft-com:office:office" xmlns:oel="http://schemas.microsoft.com/office/2019/extlst" xmlns:r="http://schemas.openxmlformats.org/officeDocument/2006/relationships" xmlns:m="http://schemas.openxmlformats.org/officeDocument/2006/math" xmlns:v="urn:schemas-microsoft-com:vml" xmlns:wp14="http://schemas.microsoft.com/office/word/2010/wordprocessingDrawing" xmlns:wp="http://schemas.openxmlformats.org/drawingml/2006/wordprocessingDrawing" xmlns:w10="urn:schemas-microsoft-com:office:word" xmlns:w="http://schemas.openxmlformats.org/wordprocessingml/2006/main" xmlns:w14="http://schemas.microsoft.com/office/word/2010/wordml" xmlns:w15="http://schemas.microsoft.com/office/word/2012/wordml" xmlns:w16cex="http://schemas.microsoft.com/office/word/2018/wordml/cex" xmlns:w16cid="http://schemas.microsoft.com/office/word/2016/wordml/cid" xmlns:w16="http://schemas.microsoft.com/office/word/2018/wordml" xmlns:w16sdtdh="http://schemas.microsoft.com/office/word/2020/wordml/sdtdatahash" xmlns:w16se="http://schemas.microsoft.com/office/word/2015/wordml/symex" xmlns:wpg="http://schemas.microsoft.com/office/word/2010/wordprocessingGroup" xmlns:wpi="http://schemas.microsoft.com/office/word/2010/wordprocessingInk" xmlns:wne="http://schemas.microsoft.com/office/word/2006/wordml" xmlns:wps="http://schemas.microsoft.com/office/word/2010/wordprocessingShape" mc:Ignorable="w14 w15 w16se w16cid w16 w16cex w16sdtdh wp14">
+<w:numbering xmlns:wpc="http://schemas.microsoft.com/office/word/2010/wordprocessingCanvas" xmlns:cx="http://schemas.microsoft.com/office/drawing/2014/chartex" xmlns:cx1="http://schemas.microsoft.com/office/drawing/2015/9/8/chartex" xmlns:cx2="http://schemas.microsoft.com/office/drawing/2015/10/21/chartex" xmlns:cx3="http://schemas.microsoft.com/office/drawing/2016/5/9/chartex" xmlns:cx4="http://schemas.microsoft.com/office/drawing/2016/5/10/chartex" xmlns:cx5="http://schemas.microsoft.com/office/drawing/2016/5/11/chartex" xmlns:cx6="http://schemas.microsoft.com/office/drawing/2016/5/12/chartex" xmlns:cx7="http://schemas.microsoft.com/office/drawing/2016/5/13/chartex" xmlns:cx8="http://schemas.microsoft.com/office/drawing/2016/5/14/chartex" xmlns:mc="http://schemas.openxmlformats.org/markup-compatibility/2006" xmlns:aink="http://schemas.microsoft.com/office/drawing/2016/ink" xmlns:am3d="http://schemas.microsoft.com/office/drawing/2017/model3d" xmlns:o="urn:schemas-microsoft-com:office:office" xmlns:r="http://schemas.openxmlformats.org/officeDocument/2006/relationships" xmlns:m="http://schemas.openxmlformats.org/officeDocument/2006/math" xmlns:v="urn:schemas-microsoft-com:vml" xmlns:wp14="http://schemas.microsoft.com/office/word/2010/wordprocessingDrawing" xmlns:wp="http://schemas.openxmlformats.org/drawingml/2006/wordprocessingDrawing" xmlns:w10="urn:schemas-microsoft-com:office:word" xmlns:w="http://schemas.openxmlformats.org/wordprocessingml/2006/main" xmlns:w14="http://schemas.microsoft.com/office/word/2010/wordml" xmlns:w15="http://schemas.microsoft.com/office/word/2012/wordml" xmlns:w16cex="http://schemas.microsoft.com/office/word/2018/wordml/cex" xmlns:w16cid="http://schemas.microsoft.com/office/word/2016/wordml/cid" xmlns:w16="http://schemas.microsoft.com/office/word/2018/wordml" xmlns:w16sdtdh="http://schemas.microsoft.com/office/word/2020/wordml/sdtdatahash" xmlns:w16se="http://schemas.microsoft.com/office/word/2015/wordml/symex" xmlns:wpg="http://schemas.microsoft.com/office/word/2010/wordprocessingGroup" xmlns:wpi="http://schemas.microsoft.com/office/word/2010/wordprocessingInk" xmlns:wne="http://schemas.microsoft.com/office/word/2006/wordml" xmlns:wps="http://schemas.microsoft.com/office/word/2010/wordprocessingShape" mc:Ignorable="w14 w15 w16se w16cid w16 w16cex w16sdtdh wp14">
   <w:abstractNum w:abstractNumId="0" w15:restartNumberingAfterBreak="0">
     <w:nsid w:val="1826326F"/>
     <w:multiLevelType w:val="hybridMultilevel"/>
@@ -5137,6 +5451,119 @@
     </w:lvl>
   </w:abstractNum>
   <w:abstractNum w:abstractNumId="1" w15:restartNumberingAfterBreak="0">
+    <w:nsid w:val="1A571E97"/>
+    <w:multiLevelType w:val="multilevel"/>
+    <w:tmpl w:val="699619FE"/>
+    <w:lvl w:ilvl="0">
+      <w:start w:val="2"/>
+      <w:numFmt w:val="decimal"/>
+      <w:lvlText w:val="%1."/>
+      <w:lvlJc w:val="left"/>
+      <w:pPr>
+        <w:ind w:left="420" w:hanging="420"/>
+      </w:pPr>
+      <w:rPr>
+        <w:rFonts w:hint="default"/>
+      </w:rPr>
+    </w:lvl>
+    <w:lvl w:ilvl="1">
+      <w:start w:val="1"/>
+      <w:numFmt w:val="decimal"/>
+      <w:lvlText w:val="%1.%2."/>
+      <w:lvlJc w:val="left"/>
+      <w:pPr>
+        <w:ind w:left="1800" w:hanging="720"/>
+      </w:pPr>
+      <w:rPr>
+        <w:rFonts w:hint="default"/>
+      </w:rPr>
+    </w:lvl>
+    <w:lvl w:ilvl="2">
+      <w:start w:val="1"/>
+      <w:numFmt w:val="decimal"/>
+      <w:lvlText w:val="%1.%2.%3."/>
+      <w:lvlJc w:val="left"/>
+      <w:pPr>
+        <w:ind w:left="2880" w:hanging="720"/>
+      </w:pPr>
+      <w:rPr>
+        <w:rFonts w:hint="default"/>
+      </w:rPr>
+    </w:lvl>
+    <w:lvl w:ilvl="3">
+      <w:start w:val="1"/>
+      <w:numFmt w:val="decimal"/>
+      <w:lvlText w:val="%1.%2.%3.%4."/>
+      <w:lvlJc w:val="left"/>
+      <w:pPr>
+        <w:ind w:left="4320" w:hanging="1080"/>
+      </w:pPr>
+      <w:rPr>
+        <w:rFonts w:hint="default"/>
+      </w:rPr>
+    </w:lvl>
+    <w:lvl w:ilvl="4">
+      <w:start w:val="1"/>
+      <w:numFmt w:val="decimal"/>
+      <w:lvlText w:val="%1.%2.%3.%4.%5."/>
+      <w:lvlJc w:val="left"/>
+      <w:pPr>
+        <w:ind w:left="5400" w:hanging="1080"/>
+      </w:pPr>
+      <w:rPr>
+        <w:rFonts w:hint="default"/>
+      </w:rPr>
+    </w:lvl>
+    <w:lvl w:ilvl="5">
+      <w:start w:val="1"/>
+      <w:numFmt w:val="decimal"/>
+      <w:lvlText w:val="%1.%2.%3.%4.%5.%6."/>
+      <w:lvlJc w:val="left"/>
+      <w:pPr>
+        <w:ind w:left="6840" w:hanging="1440"/>
+      </w:pPr>
+      <w:rPr>
+        <w:rFonts w:hint="default"/>
+      </w:rPr>
+    </w:lvl>
+    <w:lvl w:ilvl="6">
+      <w:start w:val="1"/>
+      <w:numFmt w:val="decimal"/>
+      <w:lvlText w:val="%1.%2.%3.%4.%5.%6.%7."/>
+      <w:lvlJc w:val="left"/>
+      <w:pPr>
+        <w:ind w:left="8280" w:hanging="1800"/>
+      </w:pPr>
+      <w:rPr>
+        <w:rFonts w:hint="default"/>
+      </w:rPr>
+    </w:lvl>
+    <w:lvl w:ilvl="7">
+      <w:start w:val="1"/>
+      <w:numFmt w:val="decimal"/>
+      <w:lvlText w:val="%1.%2.%3.%4.%5.%6.%7.%8."/>
+      <w:lvlJc w:val="left"/>
+      <w:pPr>
+        <w:ind w:left="9360" w:hanging="1800"/>
+      </w:pPr>
+      <w:rPr>
+        <w:rFonts w:hint="default"/>
+      </w:rPr>
+    </w:lvl>
+    <w:lvl w:ilvl="8">
+      <w:start w:val="1"/>
+      <w:numFmt w:val="decimal"/>
+      <w:lvlText w:val="%1.%2.%3.%4.%5.%6.%7.%8.%9."/>
+      <w:lvlJc w:val="left"/>
+      <w:pPr>
+        <w:ind w:left="10800" w:hanging="2160"/>
+      </w:pPr>
+      <w:rPr>
+        <w:rFonts w:hint="default"/>
+      </w:rPr>
+    </w:lvl>
+  </w:abstractNum>
+  <w:abstractNum w:abstractNumId="2" w15:restartNumberingAfterBreak="0">
     <w:nsid w:val="24051BF8"/>
     <w:multiLevelType w:val="multilevel"/>
     <w:tmpl w:val="FCEC7086"/>
@@ -5256,7 +5683,7 @@
       </w:rPr>
     </w:lvl>
   </w:abstractNum>
-  <w:abstractNum w:abstractNumId="2" w15:restartNumberingAfterBreak="0">
+  <w:abstractNum w:abstractNumId="3" w15:restartNumberingAfterBreak="0">
     <w:nsid w:val="2C1A0AED"/>
     <w:multiLevelType w:val="multilevel"/>
     <w:tmpl w:val="A99C5420"/>
@@ -5369,7 +5796,7 @@
       </w:rPr>
     </w:lvl>
   </w:abstractNum>
-  <w:abstractNum w:abstractNumId="3" w15:restartNumberingAfterBreak="0">
+  <w:abstractNum w:abstractNumId="4" w15:restartNumberingAfterBreak="0">
     <w:nsid w:val="31373B33"/>
     <w:multiLevelType w:val="hybridMultilevel"/>
     <w:tmpl w:val="8A0C7F50"/>
@@ -5455,7 +5882,7 @@
       </w:pPr>
     </w:lvl>
   </w:abstractNum>
-  <w:abstractNum w:abstractNumId="4" w15:restartNumberingAfterBreak="0">
+  <w:abstractNum w:abstractNumId="5" w15:restartNumberingAfterBreak="0">
     <w:nsid w:val="316D50AB"/>
     <w:multiLevelType w:val="multilevel"/>
     <w:tmpl w:val="04090021"/>
@@ -5568,7 +5995,7 @@
       </w:rPr>
     </w:lvl>
   </w:abstractNum>
-  <w:abstractNum w:abstractNumId="5" w15:restartNumberingAfterBreak="0">
+  <w:abstractNum w:abstractNumId="6" w15:restartNumberingAfterBreak="0">
     <w:nsid w:val="3C61178B"/>
     <w:multiLevelType w:val="hybridMultilevel"/>
     <w:tmpl w:val="D3108B2A"/>
@@ -5657,7 +6084,7 @@
       </w:pPr>
     </w:lvl>
   </w:abstractNum>
-  <w:abstractNum w:abstractNumId="6" w15:restartNumberingAfterBreak="0">
+  <w:abstractNum w:abstractNumId="7" w15:restartNumberingAfterBreak="0">
     <w:nsid w:val="3FB94DD0"/>
     <w:multiLevelType w:val="multilevel"/>
     <w:tmpl w:val="04090021"/>
@@ -5770,7 +6197,7 @@
       </w:rPr>
     </w:lvl>
   </w:abstractNum>
-  <w:abstractNum w:abstractNumId="7" w15:restartNumberingAfterBreak="0">
+  <w:abstractNum w:abstractNumId="8" w15:restartNumberingAfterBreak="0">
     <w:nsid w:val="450E66C4"/>
     <w:multiLevelType w:val="hybridMultilevel"/>
     <w:tmpl w:val="BA7CB2A2"/>
@@ -5859,7 +6286,7 @@
       </w:pPr>
     </w:lvl>
   </w:abstractNum>
-  <w:abstractNum w:abstractNumId="8" w15:restartNumberingAfterBreak="0">
+  <w:abstractNum w:abstractNumId="9" w15:restartNumberingAfterBreak="0">
     <w:nsid w:val="56B65AAD"/>
     <w:multiLevelType w:val="hybridMultilevel"/>
     <w:tmpl w:val="5DFC1958"/>
@@ -5948,7 +6375,7 @@
       </w:pPr>
     </w:lvl>
   </w:abstractNum>
-  <w:abstractNum w:abstractNumId="9" w15:restartNumberingAfterBreak="0">
+  <w:abstractNum w:abstractNumId="10" w15:restartNumberingAfterBreak="0">
     <w:nsid w:val="656D47BF"/>
     <w:multiLevelType w:val="multilevel"/>
     <w:tmpl w:val="FCEC7086"/>
@@ -6068,7 +6495,7 @@
       </w:rPr>
     </w:lvl>
   </w:abstractNum>
-  <w:abstractNum w:abstractNumId="10" w15:restartNumberingAfterBreak="0">
+  <w:abstractNum w:abstractNumId="11" w15:restartNumberingAfterBreak="0">
     <w:nsid w:val="694B39B1"/>
     <w:multiLevelType w:val="multilevel"/>
     <w:tmpl w:val="04090021"/>
@@ -6181,10 +6608,10 @@
       </w:rPr>
     </w:lvl>
   </w:abstractNum>
-  <w:abstractNum w:abstractNumId="11" w15:restartNumberingAfterBreak="0">
+  <w:abstractNum w:abstractNumId="12" w15:restartNumberingAfterBreak="0">
     <w:nsid w:val="73E73784"/>
     <w:multiLevelType w:val="hybridMultilevel"/>
-    <w:tmpl w:val="75C6ADCA"/>
+    <w:tmpl w:val="404E7428"/>
     <w:lvl w:ilvl="0" w:tplc="CA0E3136">
       <w:start w:val="1"/>
       <w:numFmt w:val="decimal"/>
@@ -6274,41 +6701,44 @@
       </w:pPr>
     </w:lvl>
   </w:abstractNum>
-  <w:num w:numId="1" w16cid:durableId="1727607648">
+  <w:num w:numId="1">
+    <w:abstractNumId w:val="8"/>
+  </w:num>
+  <w:num w:numId="2">
+    <w:abstractNumId w:val="12"/>
+  </w:num>
+  <w:num w:numId="3">
+    <w:abstractNumId w:val="3"/>
+  </w:num>
+  <w:num w:numId="4">
+    <w:abstractNumId w:val="4"/>
+  </w:num>
+  <w:num w:numId="5">
+    <w:abstractNumId w:val="6"/>
+  </w:num>
+  <w:num w:numId="6">
+    <w:abstractNumId w:val="0"/>
+  </w:num>
+  <w:num w:numId="7">
+    <w:abstractNumId w:val="9"/>
+  </w:num>
+  <w:num w:numId="8">
+    <w:abstractNumId w:val="10"/>
+  </w:num>
+  <w:num w:numId="9">
+    <w:abstractNumId w:val="2"/>
+  </w:num>
+  <w:num w:numId="10">
+    <w:abstractNumId w:val="5"/>
+  </w:num>
+  <w:num w:numId="11">
     <w:abstractNumId w:val="7"/>
   </w:num>
-  <w:num w:numId="2" w16cid:durableId="1029644733">
+  <w:num w:numId="12">
     <w:abstractNumId w:val="11"/>
   </w:num>
-  <w:num w:numId="3" w16cid:durableId="1618098928">
-    <w:abstractNumId w:val="2"/>
-  </w:num>
-  <w:num w:numId="4" w16cid:durableId="505364313">
-    <w:abstractNumId w:val="3"/>
-  </w:num>
-  <w:num w:numId="5" w16cid:durableId="459349332">
-    <w:abstractNumId w:val="5"/>
-  </w:num>
-  <w:num w:numId="6" w16cid:durableId="752091907">
-    <w:abstractNumId w:val="0"/>
-  </w:num>
-  <w:num w:numId="7" w16cid:durableId="1693456430">
-    <w:abstractNumId w:val="8"/>
-  </w:num>
-  <w:num w:numId="8" w16cid:durableId="1021318315">
-    <w:abstractNumId w:val="9"/>
-  </w:num>
-  <w:num w:numId="9" w16cid:durableId="1327394629">
+  <w:num w:numId="13">
     <w:abstractNumId w:val="1"/>
-  </w:num>
-  <w:num w:numId="10" w16cid:durableId="1852596721">
-    <w:abstractNumId w:val="4"/>
-  </w:num>
-  <w:num w:numId="11" w16cid:durableId="1644768760">
-    <w:abstractNumId w:val="6"/>
-  </w:num>
-  <w:num w:numId="12" w16cid:durableId="1816532882">
-    <w:abstractNumId w:val="10"/>
   </w:num>
 </w:numbering>
 </file>

</xml_diff>